<commit_message>
add some bibliography from the book
</commit_message>
<xml_diff>
--- a/Εργασία Βιοπληροφορικής 2018-2019.docx
+++ b/Εργασία Βιοπληροφορικής 2018-2019.docx
@@ -4312,6 +4312,7 @@
         </w:rPr>
         <w:t xml:space="preserve"> </w:t>
       </w:r>
+      <w:proofErr w:type="gramStart"/>
       <w:r>
         <w:rPr>
           <w:rFonts w:ascii="Arial" w:hAnsi="Arial" w:cs="Arial"/>
@@ -4334,7 +4335,16 @@
           <w:sz w:val="32"/>
           <w:szCs w:val="32"/>
         </w:rPr>
-        <w:t>(seq1, seq2, m, n)</w:t>
+        <w:t>(</w:t>
+      </w:r>
+      <w:proofErr w:type="gramEnd"/>
+      <w:r>
+        <w:rPr>
+          <w:rFonts w:ascii="Arial" w:hAnsi="Arial" w:cs="Arial"/>
+          <w:sz w:val="32"/>
+          <w:szCs w:val="32"/>
+        </w:rPr>
+        <w:t>seq1, seq2, m, n)</w:t>
       </w:r>
     </w:p>
     <w:p>
@@ -5127,7 +5137,301 @@
           <w:szCs w:val="32"/>
           <w:lang w:val="el-GR"/>
         </w:rPr>
-        <w:t xml:space="preserve">2 ( </w:t>
+        <w:t xml:space="preserve">2 </w:t>
+      </w:r>
+      <w:proofErr w:type="gramStart"/>
+      <w:r>
+        <w:rPr>
+          <w:rFonts w:ascii="Arial" w:hAnsi="Arial" w:cs="Arial"/>
+          <w:sz w:val="32"/>
+          <w:szCs w:val="32"/>
+          <w:lang w:val="el-GR"/>
+        </w:rPr>
+        <w:t xml:space="preserve">( </w:t>
+      </w:r>
+      <w:r>
+        <w:rPr>
+          <w:rFonts w:ascii="Arial" w:hAnsi="Arial" w:cs="Arial"/>
+          <w:sz w:val="32"/>
+          <w:szCs w:val="32"/>
+          <w:lang w:val="el-GR"/>
+        </w:rPr>
+        <w:t>από</w:t>
+      </w:r>
+      <w:proofErr w:type="gramEnd"/>
+      <w:r>
+        <w:rPr>
+          <w:rFonts w:ascii="Arial" w:hAnsi="Arial" w:cs="Arial"/>
+          <w:sz w:val="32"/>
+          <w:szCs w:val="32"/>
+          <w:lang w:val="el-GR"/>
+        </w:rPr>
+        <w:t xml:space="preserve"> 2 μέχρι το τέλος</w:t>
+      </w:r>
+      <w:r>
+        <w:rPr>
+          <w:rFonts w:ascii="Arial" w:hAnsi="Arial" w:cs="Arial"/>
+          <w:sz w:val="32"/>
+          <w:szCs w:val="32"/>
+          <w:lang w:val="el-GR"/>
+        </w:rPr>
+        <w:t xml:space="preserve"> της</w:t>
+      </w:r>
+      <w:r>
+        <w:rPr>
+          <w:rFonts w:ascii="Arial" w:hAnsi="Arial" w:cs="Arial"/>
+          <w:sz w:val="32"/>
+          <w:szCs w:val="32"/>
+          <w:lang w:val="el-GR"/>
+        </w:rPr>
+        <w:t>)</w:t>
+      </w:r>
+    </w:p>
+    <w:p>
+      <w:pPr>
+        <w:rPr>
+          <w:rFonts w:ascii="Arial" w:hAnsi="Arial" w:cs="Arial"/>
+          <w:sz w:val="32"/>
+          <w:szCs w:val="32"/>
+          <w:lang w:val="el-GR"/>
+        </w:rPr>
+      </w:pPr>
+      <w:r>
+        <w:rPr>
+          <w:rFonts w:ascii="Arial" w:hAnsi="Arial" w:cs="Arial"/>
+          <w:sz w:val="32"/>
+          <w:szCs w:val="32"/>
+          <w:lang w:val="el-GR"/>
+        </w:rPr>
+        <w:tab/>
+      </w:r>
+      <w:r>
+        <w:rPr>
+          <w:rFonts w:ascii="Arial" w:hAnsi="Arial" w:cs="Arial"/>
+          <w:sz w:val="32"/>
+          <w:szCs w:val="32"/>
+          <w:lang w:val="el-GR"/>
+        </w:rPr>
+        <w:tab/>
+        <w:t>Τέλος_επανάληψης</w:t>
+      </w:r>
+    </w:p>
+    <w:p>
+      <w:pPr>
+        <w:rPr>
+          <w:rFonts w:ascii="Arial" w:hAnsi="Arial" w:cs="Arial"/>
+          <w:sz w:val="32"/>
+          <w:szCs w:val="32"/>
+          <w:lang w:val="el-GR"/>
+        </w:rPr>
+      </w:pPr>
+    </w:p>
+    <w:p>
+      <w:pPr>
+        <w:rPr>
+          <w:rFonts w:ascii="Arial" w:hAnsi="Arial" w:cs="Arial"/>
+          <w:sz w:val="32"/>
+          <w:szCs w:val="32"/>
+          <w:lang w:val="el-GR"/>
+        </w:rPr>
+      </w:pPr>
+      <w:r>
+        <w:rPr>
+          <w:rFonts w:ascii="Arial" w:hAnsi="Arial" w:cs="Arial"/>
+          <w:sz w:val="32"/>
+          <w:szCs w:val="32"/>
+          <w:lang w:val="el-GR"/>
+        </w:rPr>
+        <w:tab/>
+        <w:t xml:space="preserve">Αλλιώς_αν </w:t>
+      </w:r>
+      <w:r>
+        <w:rPr>
+          <w:rFonts w:ascii="Arial" w:hAnsi="Arial" w:cs="Arial"/>
+          <w:sz w:val="32"/>
+          <w:szCs w:val="32"/>
+          <w:lang w:val="el-GR"/>
+        </w:rPr>
+        <w:t xml:space="preserve"> </w:t>
+      </w:r>
+      <w:r>
+        <w:rPr>
+          <w:rFonts w:ascii="Arial" w:hAnsi="Arial" w:cs="Arial"/>
+          <w:sz w:val="32"/>
+          <w:szCs w:val="32"/>
+        </w:rPr>
+        <w:t>n</w:t>
+      </w:r>
+      <w:r>
+        <w:rPr>
+          <w:rFonts w:ascii="Arial" w:hAnsi="Arial" w:cs="Arial"/>
+          <w:sz w:val="32"/>
+          <w:szCs w:val="32"/>
+          <w:lang w:val="el-GR"/>
+        </w:rPr>
+        <w:t xml:space="preserve"> =</w:t>
+      </w:r>
+      <w:r>
+        <w:rPr>
+          <w:rFonts w:ascii="Arial" w:hAnsi="Arial" w:cs="Arial"/>
+          <w:sz w:val="32"/>
+          <w:szCs w:val="32"/>
+          <w:lang w:val="el-GR"/>
+        </w:rPr>
+        <w:t>=</w:t>
+      </w:r>
+      <w:r>
+        <w:rPr>
+          <w:rFonts w:ascii="Arial" w:hAnsi="Arial" w:cs="Arial"/>
+          <w:sz w:val="32"/>
+          <w:szCs w:val="32"/>
+          <w:lang w:val="el-GR"/>
+        </w:rPr>
+        <w:t xml:space="preserve"> 0</w:t>
+      </w:r>
+    </w:p>
+    <w:p>
+      <w:pPr>
+        <w:rPr>
+          <w:rFonts w:ascii="Arial" w:hAnsi="Arial" w:cs="Arial"/>
+          <w:sz w:val="32"/>
+          <w:szCs w:val="32"/>
+          <w:lang w:val="el-GR"/>
+        </w:rPr>
+      </w:pPr>
+      <w:r>
+        <w:rPr>
+          <w:rFonts w:ascii="Arial" w:hAnsi="Arial" w:cs="Arial"/>
+          <w:sz w:val="32"/>
+          <w:szCs w:val="32"/>
+          <w:lang w:val="el-GR"/>
+        </w:rPr>
+        <w:tab/>
+      </w:r>
+      <w:r>
+        <w:rPr>
+          <w:rFonts w:ascii="Arial" w:hAnsi="Arial" w:cs="Arial"/>
+          <w:sz w:val="32"/>
+          <w:szCs w:val="32"/>
+          <w:lang w:val="el-GR"/>
+        </w:rPr>
+        <w:tab/>
+      </w:r>
+      <w:r>
+        <w:rPr>
+          <w:rFonts w:ascii="Arial" w:hAnsi="Arial" w:cs="Arial"/>
+          <w:sz w:val="32"/>
+          <w:szCs w:val="32"/>
+          <w:lang w:val="el-GR"/>
+        </w:rPr>
+        <w:t xml:space="preserve">Για </w:t>
+      </w:r>
+      <w:r>
+        <w:rPr>
+          <w:rFonts w:ascii="Arial" w:hAnsi="Arial" w:cs="Arial"/>
+          <w:sz w:val="32"/>
+          <w:szCs w:val="32"/>
+        </w:rPr>
+        <w:t>i</w:t>
+      </w:r>
+      <w:r>
+        <w:rPr>
+          <w:rFonts w:ascii="Arial" w:hAnsi="Arial" w:cs="Arial"/>
+          <w:sz w:val="32"/>
+          <w:szCs w:val="32"/>
+          <w:lang w:val="el-GR"/>
+        </w:rPr>
+        <w:t xml:space="preserve"> από 1 μέχρι </w:t>
+      </w:r>
+      <w:r>
+        <w:rPr>
+          <w:rFonts w:ascii="Arial" w:hAnsi="Arial" w:cs="Arial"/>
+          <w:sz w:val="32"/>
+          <w:szCs w:val="32"/>
+        </w:rPr>
+        <w:t>n</w:t>
+      </w:r>
+    </w:p>
+    <w:p>
+      <w:pPr>
+        <w:rPr>
+          <w:rFonts w:ascii="Arial" w:hAnsi="Arial" w:cs="Arial"/>
+          <w:sz w:val="32"/>
+          <w:szCs w:val="32"/>
+          <w:lang w:val="el-GR"/>
+        </w:rPr>
+      </w:pPr>
+      <w:r>
+        <w:rPr>
+          <w:rFonts w:ascii="Arial" w:hAnsi="Arial" w:cs="Arial"/>
+          <w:sz w:val="32"/>
+          <w:szCs w:val="32"/>
+          <w:lang w:val="el-GR"/>
+        </w:rPr>
+        <w:tab/>
+      </w:r>
+      <w:r>
+        <w:rPr>
+          <w:rFonts w:ascii="Arial" w:hAnsi="Arial" w:cs="Arial"/>
+          <w:sz w:val="32"/>
+          <w:szCs w:val="32"/>
+          <w:lang w:val="el-GR"/>
+        </w:rPr>
+        <w:tab/>
+      </w:r>
+      <w:r>
+        <w:rPr>
+          <w:rFonts w:ascii="Arial" w:hAnsi="Arial" w:cs="Arial"/>
+          <w:sz w:val="32"/>
+          <w:szCs w:val="32"/>
+          <w:lang w:val="el-GR"/>
+        </w:rPr>
+        <w:tab/>
+      </w:r>
+      <w:r>
+        <w:rPr>
+          <w:rFonts w:ascii="Arial" w:hAnsi="Arial" w:cs="Arial"/>
+          <w:sz w:val="32"/>
+          <w:szCs w:val="32"/>
+        </w:rPr>
+        <w:t>seq</w:t>
+      </w:r>
+      <w:r>
+        <w:rPr>
+          <w:rFonts w:ascii="Arial" w:hAnsi="Arial" w:cs="Arial"/>
+          <w:sz w:val="32"/>
+          <w:szCs w:val="32"/>
+          <w:lang w:val="el-GR"/>
+        </w:rPr>
+        <w:t xml:space="preserve">2 = </w:t>
+      </w:r>
+      <w:proofErr w:type="gramStart"/>
+      <w:r>
+        <w:rPr>
+          <w:rFonts w:ascii="Arial" w:hAnsi="Arial" w:cs="Arial"/>
+          <w:sz w:val="32"/>
+          <w:szCs w:val="32"/>
+        </w:rPr>
+        <w:t>seq</w:t>
+      </w:r>
+      <w:r>
+        <w:rPr>
+          <w:rFonts w:ascii="Arial" w:hAnsi="Arial" w:cs="Arial"/>
+          <w:sz w:val="32"/>
+          <w:szCs w:val="32"/>
+          <w:lang w:val="el-GR"/>
+        </w:rPr>
+        <w:t>2(</w:t>
+      </w:r>
+      <w:proofErr w:type="gramEnd"/>
+      <w:r>
+        <w:rPr>
+          <w:rFonts w:ascii="Arial" w:hAnsi="Arial" w:cs="Arial"/>
+          <w:sz w:val="32"/>
+          <w:szCs w:val="32"/>
+          <w:lang w:val="el-GR"/>
+        </w:rPr>
+        <w:t xml:space="preserve"> </w:t>
       </w:r>
       <w:r>
         <w:rPr>
@@ -5183,6 +5487,14 @@
           <w:lang w:val="el-GR"/>
         </w:rPr>
         <w:tab/>
+      </w:r>
+      <w:r>
+        <w:rPr>
+          <w:rFonts w:ascii="Arial" w:hAnsi="Arial" w:cs="Arial"/>
+          <w:sz w:val="32"/>
+          <w:szCs w:val="32"/>
+          <w:lang w:val="el-GR"/>
+        </w:rPr>
         <w:t>Τέλος_επανάληψης</w:t>
       </w:r>
     </w:p>
@@ -5220,6 +5532,78 @@
           <w:rFonts w:ascii="Arial" w:hAnsi="Arial" w:cs="Arial"/>
           <w:sz w:val="32"/>
           <w:szCs w:val="32"/>
+        </w:rPr>
+        <w:t>m</w:t>
+      </w:r>
+      <w:r>
+        <w:rPr>
+          <w:rFonts w:ascii="Arial" w:hAnsi="Arial" w:cs="Arial"/>
+          <w:sz w:val="32"/>
+          <w:szCs w:val="32"/>
+          <w:lang w:val="el-GR"/>
+        </w:rPr>
+        <w:t xml:space="preserve"> =</w:t>
+      </w:r>
+      <w:r>
+        <w:rPr>
+          <w:rFonts w:ascii="Arial" w:hAnsi="Arial" w:cs="Arial"/>
+          <w:sz w:val="32"/>
+          <w:szCs w:val="32"/>
+          <w:lang w:val="el-GR"/>
+        </w:rPr>
+        <w:t>=</w:t>
+      </w:r>
+      <w:r>
+        <w:rPr>
+          <w:rFonts w:ascii="Arial" w:hAnsi="Arial" w:cs="Arial"/>
+          <w:sz w:val="32"/>
+          <w:szCs w:val="32"/>
+          <w:lang w:val="el-GR"/>
+        </w:rPr>
+        <w:t xml:space="preserve"> 0</w:t>
+      </w:r>
+    </w:p>
+    <w:p>
+      <w:pPr>
+        <w:rPr>
+          <w:rFonts w:ascii="Arial" w:hAnsi="Arial" w:cs="Arial"/>
+          <w:sz w:val="32"/>
+          <w:szCs w:val="32"/>
+          <w:lang w:val="el-GR"/>
+        </w:rPr>
+      </w:pPr>
+      <w:r>
+        <w:rPr>
+          <w:rFonts w:ascii="Arial" w:hAnsi="Arial" w:cs="Arial"/>
+          <w:sz w:val="32"/>
+          <w:szCs w:val="32"/>
+          <w:lang w:val="el-GR"/>
+        </w:rPr>
+        <w:tab/>
+      </w:r>
+      <w:r>
+        <w:rPr>
+          <w:rFonts w:ascii="Arial" w:hAnsi="Arial" w:cs="Arial"/>
+          <w:sz w:val="32"/>
+          <w:szCs w:val="32"/>
+          <w:lang w:val="el-GR"/>
+        </w:rPr>
+        <w:tab/>
+        <w:t xml:space="preserve">Για </w:t>
+      </w:r>
+      <w:r>
+        <w:rPr>
+          <w:rFonts w:ascii="Arial" w:hAnsi="Arial" w:cs="Arial"/>
+          <w:sz w:val="32"/>
+          <w:szCs w:val="32"/>
+        </w:rPr>
+        <w:t>i</w:t>
+      </w:r>
+      <w:r>
+        <w:rPr>
+          <w:rFonts w:ascii="Arial" w:hAnsi="Arial" w:cs="Arial"/>
+          <w:sz w:val="32"/>
+          <w:szCs w:val="32"/>
           <w:lang w:val="el-GR"/>
         </w:rPr>
         <w:t xml:space="preserve"> </w:t>
@@ -5229,6 +5613,342 @@
           <w:rFonts w:ascii="Arial" w:hAnsi="Arial" w:cs="Arial"/>
           <w:sz w:val="32"/>
           <w:szCs w:val="32"/>
+          <w:lang w:val="el-GR"/>
+        </w:rPr>
+        <w:t xml:space="preserve">από 1 μέχρι </w:t>
+      </w:r>
+      <w:r>
+        <w:rPr>
+          <w:rFonts w:ascii="Arial" w:hAnsi="Arial" w:cs="Arial"/>
+          <w:sz w:val="32"/>
+          <w:szCs w:val="32"/>
+        </w:rPr>
+        <w:t>m</w:t>
+      </w:r>
+      <w:r>
+        <w:rPr>
+          <w:rFonts w:ascii="Arial" w:hAnsi="Arial" w:cs="Arial"/>
+          <w:sz w:val="32"/>
+          <w:szCs w:val="32"/>
+          <w:lang w:val="el-GR"/>
+        </w:rPr>
+        <w:t xml:space="preserve"> </w:t>
+      </w:r>
+    </w:p>
+    <w:p>
+      <w:pPr>
+        <w:rPr>
+          <w:rFonts w:ascii="Arial" w:hAnsi="Arial" w:cs="Arial"/>
+          <w:sz w:val="32"/>
+          <w:szCs w:val="32"/>
+          <w:lang w:val="el-GR"/>
+        </w:rPr>
+      </w:pPr>
+      <w:r>
+        <w:rPr>
+          <w:rFonts w:ascii="Arial" w:hAnsi="Arial" w:cs="Arial"/>
+          <w:sz w:val="32"/>
+          <w:szCs w:val="32"/>
+          <w:lang w:val="el-GR"/>
+        </w:rPr>
+        <w:tab/>
+      </w:r>
+      <w:r>
+        <w:rPr>
+          <w:rFonts w:ascii="Arial" w:hAnsi="Arial" w:cs="Arial"/>
+          <w:sz w:val="32"/>
+          <w:szCs w:val="32"/>
+          <w:lang w:val="el-GR"/>
+        </w:rPr>
+        <w:tab/>
+      </w:r>
+      <w:r>
+        <w:rPr>
+          <w:rFonts w:ascii="Arial" w:hAnsi="Arial" w:cs="Arial"/>
+          <w:sz w:val="32"/>
+          <w:szCs w:val="32"/>
+          <w:lang w:val="el-GR"/>
+        </w:rPr>
+        <w:tab/>
+      </w:r>
+      <w:r>
+        <w:rPr>
+          <w:rFonts w:ascii="Arial" w:hAnsi="Arial" w:cs="Arial"/>
+          <w:sz w:val="32"/>
+          <w:szCs w:val="32"/>
+        </w:rPr>
+        <w:t>seq</w:t>
+      </w:r>
+      <w:r>
+        <w:rPr>
+          <w:rFonts w:ascii="Arial" w:hAnsi="Arial" w:cs="Arial"/>
+          <w:sz w:val="32"/>
+          <w:szCs w:val="32"/>
+          <w:lang w:val="el-GR"/>
+        </w:rPr>
+        <w:t xml:space="preserve">1 = </w:t>
+      </w:r>
+      <w:r>
+        <w:rPr>
+          <w:rFonts w:ascii="Arial" w:hAnsi="Arial" w:cs="Arial"/>
+          <w:sz w:val="32"/>
+          <w:szCs w:val="32"/>
+        </w:rPr>
+        <w:t>seq</w:t>
+      </w:r>
+      <w:r>
+        <w:rPr>
+          <w:rFonts w:ascii="Arial" w:hAnsi="Arial" w:cs="Arial"/>
+          <w:sz w:val="32"/>
+          <w:szCs w:val="32"/>
+          <w:lang w:val="el-GR"/>
+        </w:rPr>
+        <w:t>1 (</w:t>
+      </w:r>
+      <w:r>
+        <w:rPr>
+          <w:rFonts w:ascii="Arial" w:hAnsi="Arial" w:cs="Arial"/>
+          <w:sz w:val="32"/>
+          <w:szCs w:val="32"/>
+          <w:lang w:val="el-GR"/>
+        </w:rPr>
+        <w:t>από 2 μέχρι το τέλος</w:t>
+      </w:r>
+      <w:r>
+        <w:rPr>
+          <w:rFonts w:ascii="Arial" w:hAnsi="Arial" w:cs="Arial"/>
+          <w:sz w:val="32"/>
+          <w:szCs w:val="32"/>
+          <w:lang w:val="el-GR"/>
+        </w:rPr>
+        <w:t xml:space="preserve"> της</w:t>
+      </w:r>
+      <w:r>
+        <w:rPr>
+          <w:rFonts w:ascii="Arial" w:hAnsi="Arial" w:cs="Arial"/>
+          <w:sz w:val="32"/>
+          <w:szCs w:val="32"/>
+          <w:lang w:val="el-GR"/>
+        </w:rPr>
+        <w:t>)</w:t>
+      </w:r>
+    </w:p>
+    <w:p>
+      <w:pPr>
+        <w:rPr>
+          <w:rFonts w:ascii="Arial" w:hAnsi="Arial" w:cs="Arial"/>
+          <w:sz w:val="32"/>
+          <w:szCs w:val="32"/>
+          <w:lang w:val="el-GR"/>
+        </w:rPr>
+      </w:pPr>
+      <w:r>
+        <w:rPr>
+          <w:rFonts w:ascii="Arial" w:hAnsi="Arial" w:cs="Arial"/>
+          <w:sz w:val="32"/>
+          <w:szCs w:val="32"/>
+          <w:lang w:val="el-GR"/>
+        </w:rPr>
+        <w:tab/>
+      </w:r>
+      <w:r>
+        <w:rPr>
+          <w:rFonts w:ascii="Arial" w:hAnsi="Arial" w:cs="Arial"/>
+          <w:sz w:val="32"/>
+          <w:szCs w:val="32"/>
+          <w:lang w:val="el-GR"/>
+        </w:rPr>
+        <w:tab/>
+        <w:t>Τέλος_επανάληψης</w:t>
+      </w:r>
+    </w:p>
+    <w:p>
+      <w:pPr>
+        <w:rPr>
+          <w:rFonts w:ascii="Arial" w:hAnsi="Arial" w:cs="Arial"/>
+          <w:sz w:val="32"/>
+          <w:szCs w:val="32"/>
+          <w:lang w:val="el-GR"/>
+        </w:rPr>
+      </w:pPr>
+      <w:r>
+        <w:rPr>
+          <w:rFonts w:ascii="Arial" w:hAnsi="Arial" w:cs="Arial"/>
+          <w:sz w:val="32"/>
+          <w:szCs w:val="32"/>
+          <w:lang w:val="el-GR"/>
+        </w:rPr>
+        <w:tab/>
+        <w:t>Αλλιώς</w:t>
+      </w:r>
+    </w:p>
+    <w:p>
+      <w:pPr>
+        <w:rPr>
+          <w:rFonts w:ascii="Arial" w:hAnsi="Arial" w:cs="Arial"/>
+          <w:sz w:val="32"/>
+          <w:szCs w:val="32"/>
+          <w:lang w:val="el-GR"/>
+        </w:rPr>
+      </w:pPr>
+      <w:r>
+        <w:rPr>
+          <w:rFonts w:ascii="Arial" w:hAnsi="Arial" w:cs="Arial"/>
+          <w:sz w:val="32"/>
+          <w:szCs w:val="32"/>
+          <w:lang w:val="el-GR"/>
+        </w:rPr>
+        <w:tab/>
+      </w:r>
+      <w:r>
+        <w:rPr>
+          <w:rFonts w:ascii="Arial" w:hAnsi="Arial" w:cs="Arial"/>
+          <w:sz w:val="32"/>
+          <w:szCs w:val="32"/>
+          <w:lang w:val="el-GR"/>
+        </w:rPr>
+        <w:tab/>
+      </w:r>
+      <w:r>
+        <w:rPr>
+          <w:rFonts w:ascii="Arial" w:hAnsi="Arial" w:cs="Arial"/>
+          <w:sz w:val="32"/>
+          <w:szCs w:val="32"/>
+        </w:rPr>
+        <w:t>c</w:t>
+      </w:r>
+      <w:r>
+        <w:rPr>
+          <w:rFonts w:ascii="Arial" w:hAnsi="Arial" w:cs="Arial"/>
+          <w:sz w:val="32"/>
+          <w:szCs w:val="32"/>
+          <w:lang w:val="el-GR"/>
+        </w:rPr>
+        <w:t xml:space="preserve"> = </w:t>
+      </w:r>
+      <w:r>
+        <w:rPr>
+          <w:rFonts w:ascii="Arial" w:hAnsi="Arial" w:cs="Arial"/>
+          <w:sz w:val="32"/>
+          <w:szCs w:val="32"/>
+          <w:lang w:val="el-GR"/>
+        </w:rPr>
+        <w:t>γεννήτρια_τυχαίων_αριθμών [από 1 μέχρι 3]</w:t>
+      </w:r>
+    </w:p>
+    <w:p>
+      <w:pPr>
+        <w:rPr>
+          <w:rFonts w:ascii="Arial" w:hAnsi="Arial" w:cs="Arial"/>
+          <w:sz w:val="32"/>
+          <w:szCs w:val="32"/>
+          <w:lang w:val="el-GR"/>
+        </w:rPr>
+      </w:pPr>
+      <w:r>
+        <w:rPr>
+          <w:rFonts w:ascii="Arial" w:hAnsi="Arial" w:cs="Arial"/>
+          <w:sz w:val="32"/>
+          <w:szCs w:val="32"/>
+          <w:lang w:val="el-GR"/>
+        </w:rPr>
+        <w:tab/>
+      </w:r>
+      <w:r>
+        <w:rPr>
+          <w:rFonts w:ascii="Arial" w:hAnsi="Arial" w:cs="Arial"/>
+          <w:sz w:val="32"/>
+          <w:szCs w:val="32"/>
+          <w:lang w:val="el-GR"/>
+        </w:rPr>
+        <w:tab/>
+        <w:t xml:space="preserve">Αν </w:t>
+      </w:r>
+      <w:r>
+        <w:rPr>
+          <w:rFonts w:ascii="Arial" w:hAnsi="Arial" w:cs="Arial"/>
+          <w:sz w:val="32"/>
+          <w:szCs w:val="32"/>
+        </w:rPr>
+        <w:t>c</w:t>
+      </w:r>
+      <w:r>
+        <w:rPr>
+          <w:rFonts w:ascii="Arial" w:hAnsi="Arial" w:cs="Arial"/>
+          <w:sz w:val="32"/>
+          <w:szCs w:val="32"/>
+          <w:lang w:val="el-GR"/>
+        </w:rPr>
+        <w:t xml:space="preserve"> = 1</w:t>
+      </w:r>
+      <w:r>
+        <w:rPr>
+          <w:rFonts w:ascii="Arial" w:hAnsi="Arial" w:cs="Arial"/>
+          <w:sz w:val="32"/>
+          <w:szCs w:val="32"/>
+          <w:lang w:val="el-GR"/>
+        </w:rPr>
+        <w:t xml:space="preserve"> </w:t>
+      </w:r>
+    </w:p>
+    <w:p>
+      <w:pPr>
+        <w:ind w:left="2160"/>
+        <w:rPr>
+          <w:rFonts w:ascii="Arial" w:hAnsi="Arial" w:cs="Arial"/>
+          <w:sz w:val="32"/>
+          <w:szCs w:val="32"/>
+          <w:lang w:val="el-GR"/>
+        </w:rPr>
+      </w:pPr>
+      <w:r>
+        <w:rPr>
+          <w:rFonts w:ascii="Arial" w:hAnsi="Arial" w:cs="Arial"/>
+          <w:sz w:val="32"/>
+          <w:szCs w:val="32"/>
+          <w:lang w:val="el-GR"/>
+        </w:rPr>
+        <w:t xml:space="preserve">Αριθμός = γεννήτρια_τυχαίων_αριθμών[από 1 μέχρι το </w:t>
+      </w:r>
+      <w:r>
+        <w:rPr>
+          <w:rFonts w:ascii="Arial" w:hAnsi="Arial" w:cs="Arial"/>
+          <w:sz w:val="32"/>
+          <w:szCs w:val="32"/>
+        </w:rPr>
+        <w:t>min</w:t>
+      </w:r>
+      <w:r>
+        <w:rPr>
+          <w:rFonts w:ascii="Arial" w:hAnsi="Arial" w:cs="Arial"/>
+          <w:sz w:val="32"/>
+          <w:szCs w:val="32"/>
+          <w:lang w:val="el-GR"/>
+        </w:rPr>
+        <w:t>(</w:t>
+      </w:r>
+      <w:r>
+        <w:rPr>
+          <w:rFonts w:ascii="Arial" w:hAnsi="Arial" w:cs="Arial"/>
+          <w:sz w:val="32"/>
+          <w:szCs w:val="32"/>
+        </w:rPr>
+        <w:t>m</w:t>
+      </w:r>
+      <w:r>
+        <w:rPr>
+          <w:rFonts w:ascii="Arial" w:hAnsi="Arial" w:cs="Arial"/>
+          <w:sz w:val="32"/>
+          <w:szCs w:val="32"/>
+          <w:lang w:val="el-GR"/>
+        </w:rPr>
+        <w:t xml:space="preserve">, </w:t>
+      </w:r>
+      <w:r>
+        <w:rPr>
+          <w:rFonts w:ascii="Arial" w:hAnsi="Arial" w:cs="Arial"/>
+          <w:sz w:val="32"/>
+          <w:szCs w:val="32"/>
         </w:rPr>
         <w:t>n</w:t>
       </w:r>
@@ -5239,6 +5959,395 @@
           <w:szCs w:val="32"/>
           <w:lang w:val="el-GR"/>
         </w:rPr>
+        <w:t>)</w:t>
+      </w:r>
+    </w:p>
+    <w:p>
+      <w:pPr>
+        <w:rPr>
+          <w:rFonts w:ascii="Arial" w:hAnsi="Arial" w:cs="Arial"/>
+          <w:sz w:val="32"/>
+          <w:szCs w:val="32"/>
+          <w:lang w:val="el-GR"/>
+        </w:rPr>
+      </w:pPr>
+      <w:r>
+        <w:rPr>
+          <w:rFonts w:ascii="Arial" w:hAnsi="Arial" w:cs="Arial"/>
+          <w:sz w:val="32"/>
+          <w:szCs w:val="32"/>
+          <w:lang w:val="el-GR"/>
+        </w:rPr>
+        <w:tab/>
+      </w:r>
+      <w:r>
+        <w:rPr>
+          <w:rFonts w:ascii="Arial" w:hAnsi="Arial" w:cs="Arial"/>
+          <w:sz w:val="32"/>
+          <w:szCs w:val="32"/>
+          <w:lang w:val="el-GR"/>
+        </w:rPr>
+        <w:tab/>
+      </w:r>
+      <w:r>
+        <w:rPr>
+          <w:rFonts w:ascii="Arial" w:hAnsi="Arial" w:cs="Arial"/>
+          <w:sz w:val="32"/>
+          <w:szCs w:val="32"/>
+          <w:lang w:val="el-GR"/>
+        </w:rPr>
+        <w:tab/>
+      </w:r>
+      <w:r>
+        <w:rPr>
+          <w:rFonts w:ascii="Arial" w:hAnsi="Arial" w:cs="Arial"/>
+          <w:sz w:val="32"/>
+          <w:szCs w:val="32"/>
+          <w:lang w:val="el-GR"/>
+        </w:rPr>
+        <w:t xml:space="preserve">Για </w:t>
+      </w:r>
+      <w:r>
+        <w:rPr>
+          <w:rFonts w:ascii="Arial" w:hAnsi="Arial" w:cs="Arial"/>
+          <w:sz w:val="32"/>
+          <w:szCs w:val="32"/>
+        </w:rPr>
+        <w:t>i</w:t>
+      </w:r>
+      <w:r>
+        <w:rPr>
+          <w:rFonts w:ascii="Arial" w:hAnsi="Arial" w:cs="Arial"/>
+          <w:sz w:val="32"/>
+          <w:szCs w:val="32"/>
+          <w:lang w:val="el-GR"/>
+        </w:rPr>
+        <w:t xml:space="preserve">  </w:t>
+      </w:r>
+      <w:r>
+        <w:rPr>
+          <w:rFonts w:ascii="Arial" w:hAnsi="Arial" w:cs="Arial"/>
+          <w:sz w:val="32"/>
+          <w:szCs w:val="32"/>
+          <w:lang w:val="el-GR"/>
+        </w:rPr>
+        <w:t>από 1 μέχρι Αριθμός</w:t>
+      </w:r>
+    </w:p>
+    <w:p>
+      <w:pPr>
+        <w:rPr>
+          <w:rFonts w:ascii="Arial" w:hAnsi="Arial" w:cs="Arial"/>
+          <w:sz w:val="32"/>
+          <w:szCs w:val="32"/>
+          <w:lang w:val="el-GR"/>
+        </w:rPr>
+      </w:pPr>
+      <w:r>
+        <w:rPr>
+          <w:rFonts w:ascii="Arial" w:hAnsi="Arial" w:cs="Arial"/>
+          <w:sz w:val="32"/>
+          <w:szCs w:val="32"/>
+          <w:lang w:val="el-GR"/>
+        </w:rPr>
+        <w:tab/>
+      </w:r>
+      <w:r>
+        <w:rPr>
+          <w:rFonts w:ascii="Arial" w:hAnsi="Arial" w:cs="Arial"/>
+          <w:sz w:val="32"/>
+          <w:szCs w:val="32"/>
+          <w:lang w:val="el-GR"/>
+        </w:rPr>
+        <w:tab/>
+      </w:r>
+      <w:r>
+        <w:rPr>
+          <w:rFonts w:ascii="Arial" w:hAnsi="Arial" w:cs="Arial"/>
+          <w:sz w:val="32"/>
+          <w:szCs w:val="32"/>
+          <w:lang w:val="el-GR"/>
+        </w:rPr>
+        <w:tab/>
+      </w:r>
+      <w:r>
+        <w:rPr>
+          <w:rFonts w:ascii="Arial" w:hAnsi="Arial" w:cs="Arial"/>
+          <w:sz w:val="32"/>
+          <w:szCs w:val="32"/>
+          <w:lang w:val="el-GR"/>
+        </w:rPr>
+        <w:tab/>
+      </w:r>
+      <w:r>
+        <w:rPr>
+          <w:rFonts w:ascii="Arial" w:hAnsi="Arial" w:cs="Arial"/>
+          <w:sz w:val="32"/>
+          <w:szCs w:val="32"/>
+        </w:rPr>
+        <w:t>s</w:t>
+      </w:r>
+      <w:r>
+        <w:rPr>
+          <w:rFonts w:ascii="Arial" w:hAnsi="Arial" w:cs="Arial"/>
+          <w:sz w:val="32"/>
+          <w:szCs w:val="32"/>
+        </w:rPr>
+        <w:t>eq</w:t>
+      </w:r>
+      <w:r>
+        <w:rPr>
+          <w:rFonts w:ascii="Arial" w:hAnsi="Arial" w:cs="Arial"/>
+          <w:sz w:val="32"/>
+          <w:szCs w:val="32"/>
+          <w:lang w:val="el-GR"/>
+        </w:rPr>
+        <w:t xml:space="preserve">1 = </w:t>
+      </w:r>
+      <w:proofErr w:type="gramStart"/>
+      <w:r>
+        <w:rPr>
+          <w:rFonts w:ascii="Arial" w:hAnsi="Arial" w:cs="Arial"/>
+          <w:sz w:val="32"/>
+          <w:szCs w:val="32"/>
+        </w:rPr>
+        <w:t>seq</w:t>
+      </w:r>
+      <w:r>
+        <w:rPr>
+          <w:rFonts w:ascii="Arial" w:hAnsi="Arial" w:cs="Arial"/>
+          <w:sz w:val="32"/>
+          <w:szCs w:val="32"/>
+          <w:lang w:val="el-GR"/>
+        </w:rPr>
+        <w:t>1</w:t>
+      </w:r>
+      <w:r>
+        <w:rPr>
+          <w:rFonts w:ascii="Arial" w:hAnsi="Arial" w:cs="Arial"/>
+          <w:sz w:val="32"/>
+          <w:szCs w:val="32"/>
+          <w:lang w:val="el-GR"/>
+        </w:rPr>
+        <w:t>(</w:t>
+      </w:r>
+      <w:proofErr w:type="gramEnd"/>
+      <w:r>
+        <w:rPr>
+          <w:rFonts w:ascii="Arial" w:hAnsi="Arial" w:cs="Arial"/>
+          <w:sz w:val="32"/>
+          <w:szCs w:val="32"/>
+          <w:lang w:val="el-GR"/>
+        </w:rPr>
+        <w:t>από 2 μέχρι το τέλος</w:t>
+      </w:r>
+      <w:r>
+        <w:rPr>
+          <w:rFonts w:ascii="Arial" w:hAnsi="Arial" w:cs="Arial"/>
+          <w:sz w:val="32"/>
+          <w:szCs w:val="32"/>
+          <w:lang w:val="el-GR"/>
+        </w:rPr>
+        <w:t xml:space="preserve"> της</w:t>
+      </w:r>
+      <w:r>
+        <w:rPr>
+          <w:rFonts w:ascii="Arial" w:hAnsi="Arial" w:cs="Arial"/>
+          <w:sz w:val="32"/>
+          <w:szCs w:val="32"/>
+          <w:lang w:val="el-GR"/>
+        </w:rPr>
+        <w:t>)</w:t>
+      </w:r>
+    </w:p>
+    <w:p>
+      <w:pPr>
+        <w:rPr>
+          <w:rFonts w:ascii="Arial" w:hAnsi="Arial" w:cs="Arial"/>
+          <w:sz w:val="32"/>
+          <w:szCs w:val="32"/>
+          <w:lang w:val="el-GR"/>
+        </w:rPr>
+      </w:pPr>
+      <w:r>
+        <w:rPr>
+          <w:rFonts w:ascii="Arial" w:hAnsi="Arial" w:cs="Arial"/>
+          <w:sz w:val="32"/>
+          <w:szCs w:val="32"/>
+          <w:lang w:val="el-GR"/>
+        </w:rPr>
+        <w:tab/>
+      </w:r>
+      <w:r>
+        <w:rPr>
+          <w:rFonts w:ascii="Arial" w:hAnsi="Arial" w:cs="Arial"/>
+          <w:sz w:val="32"/>
+          <w:szCs w:val="32"/>
+          <w:lang w:val="el-GR"/>
+        </w:rPr>
+        <w:tab/>
+      </w:r>
+      <w:r>
+        <w:rPr>
+          <w:rFonts w:ascii="Arial" w:hAnsi="Arial" w:cs="Arial"/>
+          <w:sz w:val="32"/>
+          <w:szCs w:val="32"/>
+          <w:lang w:val="el-GR"/>
+        </w:rPr>
+        <w:tab/>
+      </w:r>
+      <w:r>
+        <w:rPr>
+          <w:rFonts w:ascii="Arial" w:hAnsi="Arial" w:cs="Arial"/>
+          <w:sz w:val="32"/>
+          <w:szCs w:val="32"/>
+          <w:lang w:val="el-GR"/>
+        </w:rPr>
+        <w:tab/>
+      </w:r>
+      <w:r>
+        <w:rPr>
+          <w:rFonts w:ascii="Arial" w:hAnsi="Arial" w:cs="Arial"/>
+          <w:sz w:val="32"/>
+          <w:szCs w:val="32"/>
+        </w:rPr>
+        <w:t>seq</w:t>
+      </w:r>
+      <w:r>
+        <w:rPr>
+          <w:rFonts w:ascii="Arial" w:hAnsi="Arial" w:cs="Arial"/>
+          <w:sz w:val="32"/>
+          <w:szCs w:val="32"/>
+          <w:lang w:val="el-GR"/>
+        </w:rPr>
+        <w:t xml:space="preserve">2 = </w:t>
+      </w:r>
+      <w:r>
+        <w:rPr>
+          <w:rFonts w:ascii="Arial" w:hAnsi="Arial" w:cs="Arial"/>
+          <w:sz w:val="32"/>
+          <w:szCs w:val="32"/>
+        </w:rPr>
+        <w:t>seq</w:t>
+      </w:r>
+      <w:r>
+        <w:rPr>
+          <w:rFonts w:ascii="Arial" w:hAnsi="Arial" w:cs="Arial"/>
+          <w:sz w:val="32"/>
+          <w:szCs w:val="32"/>
+          <w:lang w:val="el-GR"/>
+        </w:rPr>
+        <w:t>2 (</w:t>
+      </w:r>
+      <w:r>
+        <w:rPr>
+          <w:rFonts w:ascii="Arial" w:hAnsi="Arial" w:cs="Arial"/>
+          <w:sz w:val="32"/>
+          <w:szCs w:val="32"/>
+          <w:lang w:val="el-GR"/>
+        </w:rPr>
+        <w:t>από 2 μέχρι το τέλος</w:t>
+      </w:r>
+      <w:r>
+        <w:rPr>
+          <w:rFonts w:ascii="Arial" w:hAnsi="Arial" w:cs="Arial"/>
+          <w:sz w:val="32"/>
+          <w:szCs w:val="32"/>
+          <w:lang w:val="el-GR"/>
+        </w:rPr>
+        <w:t xml:space="preserve"> της</w:t>
+      </w:r>
+      <w:r>
+        <w:rPr>
+          <w:rFonts w:ascii="Arial" w:hAnsi="Arial" w:cs="Arial"/>
+          <w:sz w:val="32"/>
+          <w:szCs w:val="32"/>
+          <w:lang w:val="el-GR"/>
+        </w:rPr>
+        <w:t>)</w:t>
+      </w:r>
+    </w:p>
+    <w:p>
+      <w:pPr>
+        <w:rPr>
+          <w:rFonts w:ascii="Arial" w:hAnsi="Arial" w:cs="Arial"/>
+          <w:sz w:val="32"/>
+          <w:szCs w:val="32"/>
+          <w:lang w:val="el-GR"/>
+        </w:rPr>
+      </w:pPr>
+      <w:r>
+        <w:rPr>
+          <w:rFonts w:ascii="Arial" w:hAnsi="Arial" w:cs="Arial"/>
+          <w:sz w:val="32"/>
+          <w:szCs w:val="32"/>
+          <w:lang w:val="el-GR"/>
+        </w:rPr>
+        <w:tab/>
+      </w:r>
+      <w:r>
+        <w:rPr>
+          <w:rFonts w:ascii="Arial" w:hAnsi="Arial" w:cs="Arial"/>
+          <w:sz w:val="32"/>
+          <w:szCs w:val="32"/>
+          <w:lang w:val="el-GR"/>
+        </w:rPr>
+        <w:tab/>
+      </w:r>
+      <w:r>
+        <w:rPr>
+          <w:rFonts w:ascii="Arial" w:hAnsi="Arial" w:cs="Arial"/>
+          <w:sz w:val="32"/>
+          <w:szCs w:val="32"/>
+          <w:lang w:val="el-GR"/>
+        </w:rPr>
+        <w:tab/>
+        <w:t>Τέλος_επανάληψης</w:t>
+      </w:r>
+    </w:p>
+    <w:p>
+      <w:pPr>
+        <w:rPr>
+          <w:rFonts w:ascii="Arial" w:hAnsi="Arial" w:cs="Arial"/>
+          <w:sz w:val="32"/>
+          <w:szCs w:val="32"/>
+          <w:lang w:val="el-GR"/>
+        </w:rPr>
+      </w:pPr>
+      <w:r>
+        <w:rPr>
+          <w:rFonts w:ascii="Arial" w:hAnsi="Arial" w:cs="Arial"/>
+          <w:sz w:val="32"/>
+          <w:szCs w:val="32"/>
+          <w:lang w:val="el-GR"/>
+        </w:rPr>
+        <w:tab/>
+      </w:r>
+      <w:r>
+        <w:rPr>
+          <w:rFonts w:ascii="Arial" w:hAnsi="Arial" w:cs="Arial"/>
+          <w:sz w:val="32"/>
+          <w:szCs w:val="32"/>
+          <w:lang w:val="el-GR"/>
+        </w:rPr>
+        <w:tab/>
+        <w:t xml:space="preserve">Αλλιώς_αν </w:t>
+      </w:r>
+      <w:r>
+        <w:rPr>
+          <w:rFonts w:ascii="Arial" w:hAnsi="Arial" w:cs="Arial"/>
+          <w:sz w:val="32"/>
+          <w:szCs w:val="32"/>
+        </w:rPr>
+        <w:t>c</w:t>
+      </w:r>
+      <w:r>
+        <w:rPr>
+          <w:rFonts w:ascii="Arial" w:hAnsi="Arial" w:cs="Arial"/>
+          <w:sz w:val="32"/>
+          <w:szCs w:val="32"/>
+          <w:lang w:val="el-GR"/>
+        </w:rPr>
         <w:t xml:space="preserve"> =</w:t>
       </w:r>
       <w:r>
@@ -5248,52 +6357,110 @@
           <w:szCs w:val="32"/>
           <w:lang w:val="el-GR"/>
         </w:rPr>
-        <w:t>=</w:t>
-      </w:r>
-      <w:r>
-        <w:rPr>
-          <w:rFonts w:ascii="Arial" w:hAnsi="Arial" w:cs="Arial"/>
-          <w:sz w:val="32"/>
-          <w:szCs w:val="32"/>
-          <w:lang w:val="el-GR"/>
-        </w:rPr>
-        <w:t xml:space="preserve"> 0</w:t>
-      </w:r>
-    </w:p>
-    <w:p>
-      <w:pPr>
-        <w:rPr>
-          <w:rFonts w:ascii="Arial" w:hAnsi="Arial" w:cs="Arial"/>
-          <w:sz w:val="32"/>
-          <w:szCs w:val="32"/>
-          <w:lang w:val="el-GR"/>
-        </w:rPr>
-      </w:pPr>
-      <w:r>
-        <w:rPr>
-          <w:rFonts w:ascii="Arial" w:hAnsi="Arial" w:cs="Arial"/>
-          <w:sz w:val="32"/>
-          <w:szCs w:val="32"/>
-          <w:lang w:val="el-GR"/>
-        </w:rPr>
-        <w:tab/>
-      </w:r>
-      <w:r>
-        <w:rPr>
-          <w:rFonts w:ascii="Arial" w:hAnsi="Arial" w:cs="Arial"/>
-          <w:sz w:val="32"/>
-          <w:szCs w:val="32"/>
-          <w:lang w:val="el-GR"/>
-        </w:rPr>
-        <w:tab/>
-      </w:r>
-      <w:r>
-        <w:rPr>
-          <w:rFonts w:ascii="Arial" w:hAnsi="Arial" w:cs="Arial"/>
-          <w:sz w:val="32"/>
-          <w:szCs w:val="32"/>
-          <w:lang w:val="el-GR"/>
-        </w:rPr>
+        <w:t xml:space="preserve"> 2</w:t>
+      </w:r>
+    </w:p>
+    <w:p>
+      <w:pPr>
+        <w:ind w:left="2160"/>
+        <w:rPr>
+          <w:rFonts w:ascii="Arial" w:hAnsi="Arial" w:cs="Arial"/>
+          <w:sz w:val="32"/>
+          <w:szCs w:val="32"/>
+          <w:lang w:val="el-GR"/>
+        </w:rPr>
+      </w:pPr>
+      <w:r>
+        <w:rPr>
+          <w:rFonts w:ascii="Arial" w:hAnsi="Arial" w:cs="Arial"/>
+          <w:sz w:val="32"/>
+          <w:szCs w:val="32"/>
+          <w:lang w:val="el-GR"/>
+        </w:rPr>
+        <w:t>Αριθμός = γεννητρία_τυχαίων_αιρθμών</w:t>
+      </w:r>
+      <w:r>
+        <w:rPr>
+          <w:rFonts w:ascii="Arial" w:hAnsi="Arial" w:cs="Arial"/>
+          <w:sz w:val="32"/>
+          <w:szCs w:val="32"/>
+          <w:lang w:val="el-GR"/>
+        </w:rPr>
+        <w:t>[</w:t>
+      </w:r>
+      <w:r>
+        <w:rPr>
+          <w:rFonts w:ascii="Arial" w:hAnsi="Arial" w:cs="Arial"/>
+          <w:sz w:val="32"/>
+          <w:szCs w:val="32"/>
+          <w:lang w:val="el-GR"/>
+        </w:rPr>
+        <w:t xml:space="preserve">από 1 </w:t>
+      </w:r>
+    </w:p>
+    <w:p>
+      <w:pPr>
+        <w:ind w:left="7200"/>
+        <w:rPr>
+          <w:rFonts w:ascii="Arial" w:hAnsi="Arial" w:cs="Arial"/>
+          <w:sz w:val="32"/>
+          <w:szCs w:val="32"/>
+          <w:lang w:val="el-GR"/>
+        </w:rPr>
+      </w:pPr>
+      <w:r>
+        <w:rPr>
+          <w:rFonts w:ascii="Arial" w:hAnsi="Arial" w:cs="Arial"/>
+          <w:sz w:val="32"/>
+          <w:szCs w:val="32"/>
+          <w:lang w:val="el-GR"/>
+        </w:rPr>
+        <w:t xml:space="preserve">μέχρι το </w:t>
+      </w:r>
+      <w:r>
+        <w:rPr>
+          <w:rFonts w:ascii="Arial" w:hAnsi="Arial" w:cs="Arial"/>
+          <w:sz w:val="32"/>
+          <w:szCs w:val="32"/>
+        </w:rPr>
+        <w:t>m</w:t>
+      </w:r>
+    </w:p>
+    <w:p>
+      <w:pPr>
+        <w:rPr>
+          <w:rFonts w:ascii="Arial" w:hAnsi="Arial" w:cs="Arial"/>
+          <w:sz w:val="32"/>
+          <w:szCs w:val="32"/>
+          <w:lang w:val="el-GR"/>
+        </w:rPr>
+      </w:pPr>
+      <w:r>
+        <w:rPr>
+          <w:rFonts w:ascii="Arial" w:hAnsi="Arial" w:cs="Arial"/>
+          <w:sz w:val="32"/>
+          <w:szCs w:val="32"/>
+          <w:lang w:val="el-GR"/>
+        </w:rPr>
+        <w:tab/>
+      </w:r>
+      <w:r>
+        <w:rPr>
+          <w:rFonts w:ascii="Arial" w:hAnsi="Arial" w:cs="Arial"/>
+          <w:sz w:val="32"/>
+          <w:szCs w:val="32"/>
+          <w:lang w:val="el-GR"/>
+        </w:rPr>
+        <w:tab/>
+      </w:r>
+      <w:r>
+        <w:rPr>
+          <w:rFonts w:ascii="Arial" w:hAnsi="Arial" w:cs="Arial"/>
+          <w:sz w:val="32"/>
+          <w:szCs w:val="32"/>
+          <w:lang w:val="el-GR"/>
+        </w:rPr>
+        <w:tab/>
         <w:t xml:space="preserve">Για </w:t>
       </w:r>
       <w:r>
@@ -5311,7 +6478,232 @@
           <w:szCs w:val="32"/>
           <w:lang w:val="el-GR"/>
         </w:rPr>
-        <w:t xml:space="preserve"> από 1 μέχρι </w:t>
+        <w:t xml:space="preserve"> </w:t>
+      </w:r>
+      <w:r>
+        <w:rPr>
+          <w:rFonts w:ascii="Arial" w:hAnsi="Arial" w:cs="Arial"/>
+          <w:sz w:val="32"/>
+          <w:szCs w:val="32"/>
+          <w:lang w:val="el-GR"/>
+        </w:rPr>
+        <w:t>από 1 μεχρι Αριθμός</w:t>
+      </w:r>
+    </w:p>
+    <w:p>
+      <w:pPr>
+        <w:rPr>
+          <w:rFonts w:ascii="Arial" w:hAnsi="Arial" w:cs="Arial"/>
+          <w:sz w:val="32"/>
+          <w:szCs w:val="32"/>
+          <w:lang w:val="el-GR"/>
+        </w:rPr>
+      </w:pPr>
+      <w:r>
+        <w:rPr>
+          <w:rFonts w:ascii="Arial" w:hAnsi="Arial" w:cs="Arial"/>
+          <w:sz w:val="32"/>
+          <w:szCs w:val="32"/>
+          <w:lang w:val="el-GR"/>
+        </w:rPr>
+        <w:tab/>
+      </w:r>
+      <w:r>
+        <w:rPr>
+          <w:rFonts w:ascii="Arial" w:hAnsi="Arial" w:cs="Arial"/>
+          <w:sz w:val="32"/>
+          <w:szCs w:val="32"/>
+          <w:lang w:val="el-GR"/>
+        </w:rPr>
+        <w:tab/>
+      </w:r>
+      <w:r>
+        <w:rPr>
+          <w:rFonts w:ascii="Arial" w:hAnsi="Arial" w:cs="Arial"/>
+          <w:sz w:val="32"/>
+          <w:szCs w:val="32"/>
+          <w:lang w:val="el-GR"/>
+        </w:rPr>
+        <w:tab/>
+      </w:r>
+      <w:r>
+        <w:rPr>
+          <w:rFonts w:ascii="Arial" w:hAnsi="Arial" w:cs="Arial"/>
+          <w:sz w:val="32"/>
+          <w:szCs w:val="32"/>
+          <w:lang w:val="el-GR"/>
+        </w:rPr>
+        <w:tab/>
+      </w:r>
+      <w:r>
+        <w:rPr>
+          <w:rFonts w:ascii="Arial" w:hAnsi="Arial" w:cs="Arial"/>
+          <w:sz w:val="32"/>
+          <w:szCs w:val="32"/>
+        </w:rPr>
+        <w:t>s</w:t>
+      </w:r>
+      <w:r>
+        <w:rPr>
+          <w:rFonts w:ascii="Arial" w:hAnsi="Arial" w:cs="Arial"/>
+          <w:sz w:val="32"/>
+          <w:szCs w:val="32"/>
+        </w:rPr>
+        <w:t>eq</w:t>
+      </w:r>
+      <w:r>
+        <w:rPr>
+          <w:rFonts w:ascii="Arial" w:hAnsi="Arial" w:cs="Arial"/>
+          <w:sz w:val="32"/>
+          <w:szCs w:val="32"/>
+          <w:lang w:val="el-GR"/>
+        </w:rPr>
+        <w:t xml:space="preserve">1 </w:t>
+      </w:r>
+      <w:proofErr w:type="gramStart"/>
+      <w:r>
+        <w:rPr>
+          <w:rFonts w:ascii="Arial" w:hAnsi="Arial" w:cs="Arial"/>
+          <w:sz w:val="32"/>
+          <w:szCs w:val="32"/>
+          <w:lang w:val="el-GR"/>
+        </w:rPr>
+        <w:t xml:space="preserve">=  </w:t>
+      </w:r>
+      <w:r>
+        <w:rPr>
+          <w:rFonts w:ascii="Arial" w:hAnsi="Arial" w:cs="Arial"/>
+          <w:sz w:val="32"/>
+          <w:szCs w:val="32"/>
+        </w:rPr>
+        <w:t>seq</w:t>
+      </w:r>
+      <w:r>
+        <w:rPr>
+          <w:rFonts w:ascii="Arial" w:hAnsi="Arial" w:cs="Arial"/>
+          <w:sz w:val="32"/>
+          <w:szCs w:val="32"/>
+          <w:lang w:val="el-GR"/>
+        </w:rPr>
+        <w:t>2</w:t>
+      </w:r>
+      <w:proofErr w:type="gramEnd"/>
+      <w:r>
+        <w:rPr>
+          <w:rFonts w:ascii="Arial" w:hAnsi="Arial" w:cs="Arial"/>
+          <w:sz w:val="32"/>
+          <w:szCs w:val="32"/>
+          <w:lang w:val="el-GR"/>
+        </w:rPr>
+        <w:t>( από 2 μέχρι το τέλος της)</w:t>
+      </w:r>
+    </w:p>
+    <w:p>
+      <w:pPr>
+        <w:rPr>
+          <w:rFonts w:ascii="Arial" w:hAnsi="Arial" w:cs="Arial"/>
+          <w:sz w:val="32"/>
+          <w:szCs w:val="32"/>
+          <w:lang w:val="el-GR"/>
+        </w:rPr>
+      </w:pPr>
+      <w:r>
+        <w:rPr>
+          <w:rFonts w:ascii="Arial" w:hAnsi="Arial" w:cs="Arial"/>
+          <w:sz w:val="32"/>
+          <w:szCs w:val="32"/>
+          <w:lang w:val="el-GR"/>
+        </w:rPr>
+        <w:lastRenderedPageBreak/>
+        <w:tab/>
+      </w:r>
+      <w:r>
+        <w:rPr>
+          <w:rFonts w:ascii="Arial" w:hAnsi="Arial" w:cs="Arial"/>
+          <w:sz w:val="32"/>
+          <w:szCs w:val="32"/>
+          <w:lang w:val="el-GR"/>
+        </w:rPr>
+        <w:tab/>
+      </w:r>
+      <w:r>
+        <w:rPr>
+          <w:rFonts w:ascii="Arial" w:hAnsi="Arial" w:cs="Arial"/>
+          <w:sz w:val="32"/>
+          <w:szCs w:val="32"/>
+          <w:lang w:val="el-GR"/>
+        </w:rPr>
+        <w:tab/>
+        <w:t>Τέλος_επανάληψης</w:t>
+      </w:r>
+    </w:p>
+    <w:p>
+      <w:pPr>
+        <w:rPr>
+          <w:rFonts w:ascii="Arial" w:hAnsi="Arial" w:cs="Arial"/>
+          <w:sz w:val="32"/>
+          <w:szCs w:val="32"/>
+          <w:lang w:val="el-GR"/>
+        </w:rPr>
+      </w:pPr>
+      <w:r>
+        <w:rPr>
+          <w:rFonts w:ascii="Arial" w:hAnsi="Arial" w:cs="Arial"/>
+          <w:sz w:val="32"/>
+          <w:szCs w:val="32"/>
+          <w:lang w:val="el-GR"/>
+        </w:rPr>
+        <w:tab/>
+      </w:r>
+      <w:r>
+        <w:rPr>
+          <w:rFonts w:ascii="Arial" w:hAnsi="Arial" w:cs="Arial"/>
+          <w:sz w:val="32"/>
+          <w:szCs w:val="32"/>
+          <w:lang w:val="el-GR"/>
+        </w:rPr>
+        <w:tab/>
+        <w:t xml:space="preserve">Αλλιώς </w:t>
+      </w:r>
+    </w:p>
+    <w:p>
+      <w:pPr>
+        <w:ind w:left="2160"/>
+        <w:rPr>
+          <w:rFonts w:ascii="Arial" w:hAnsi="Arial" w:cs="Arial"/>
+          <w:sz w:val="32"/>
+          <w:szCs w:val="32"/>
+          <w:lang w:val="el-GR"/>
+        </w:rPr>
+      </w:pPr>
+      <w:r>
+        <w:rPr>
+          <w:rFonts w:ascii="Arial" w:hAnsi="Arial" w:cs="Arial"/>
+          <w:sz w:val="32"/>
+          <w:szCs w:val="32"/>
+          <w:lang w:val="el-GR"/>
+        </w:rPr>
+        <w:t xml:space="preserve">Αριθμός = γεννήτρια_τυχαίων_αριθμών(από 1 </w:t>
+      </w:r>
+    </w:p>
+    <w:p>
+      <w:pPr>
+        <w:ind w:left="7200" w:firstLine="720"/>
+        <w:rPr>
+          <w:rFonts w:ascii="Arial" w:hAnsi="Arial" w:cs="Arial"/>
+          <w:sz w:val="32"/>
+          <w:szCs w:val="32"/>
+          <w:lang w:val="el-GR"/>
+        </w:rPr>
+      </w:pPr>
+      <w:r>
+        <w:rPr>
+          <w:rFonts w:ascii="Arial" w:hAnsi="Arial" w:cs="Arial"/>
+          <w:sz w:val="32"/>
+          <w:szCs w:val="32"/>
+          <w:lang w:val="el-GR"/>
+        </w:rPr>
+        <w:t xml:space="preserve">μέχρι </w:t>
       </w:r>
       <w:r>
         <w:rPr>
@@ -5363,6 +6755,95 @@
           <w:rFonts w:ascii="Arial" w:hAnsi="Arial" w:cs="Arial"/>
           <w:sz w:val="32"/>
           <w:szCs w:val="32"/>
+          <w:lang w:val="el-GR"/>
+        </w:rPr>
+        <w:t xml:space="preserve">Για </w:t>
+      </w:r>
+      <w:r>
+        <w:rPr>
+          <w:rFonts w:ascii="Arial" w:hAnsi="Arial" w:cs="Arial"/>
+          <w:sz w:val="32"/>
+          <w:szCs w:val="32"/>
+        </w:rPr>
+        <w:t>i</w:t>
+      </w:r>
+      <w:r>
+        <w:rPr>
+          <w:rFonts w:ascii="Arial" w:hAnsi="Arial" w:cs="Arial"/>
+          <w:sz w:val="32"/>
+          <w:szCs w:val="32"/>
+          <w:lang w:val="el-GR"/>
+        </w:rPr>
+        <w:t xml:space="preserve"> </w:t>
+      </w:r>
+      <w:r>
+        <w:rPr>
+          <w:rFonts w:ascii="Arial" w:hAnsi="Arial" w:cs="Arial"/>
+          <w:sz w:val="32"/>
+          <w:szCs w:val="32"/>
+          <w:lang w:val="el-GR"/>
+        </w:rPr>
+        <w:t xml:space="preserve">από 1 μέχρι </w:t>
+      </w:r>
+      <w:r>
+        <w:rPr>
+          <w:rFonts w:ascii="Arial" w:hAnsi="Arial" w:cs="Arial"/>
+          <w:sz w:val="32"/>
+          <w:szCs w:val="32"/>
+        </w:rPr>
+        <w:t>num</w:t>
+      </w:r>
+    </w:p>
+    <w:p>
+      <w:pPr>
+        <w:rPr>
+          <w:rFonts w:ascii="Arial" w:hAnsi="Arial" w:cs="Arial"/>
+          <w:sz w:val="32"/>
+          <w:szCs w:val="32"/>
+          <w:lang w:val="el-GR"/>
+        </w:rPr>
+      </w:pPr>
+      <w:r>
+        <w:rPr>
+          <w:rFonts w:ascii="Arial" w:hAnsi="Arial" w:cs="Arial"/>
+          <w:sz w:val="32"/>
+          <w:szCs w:val="32"/>
+          <w:lang w:val="el-GR"/>
+        </w:rPr>
+        <w:tab/>
+      </w:r>
+      <w:r>
+        <w:rPr>
+          <w:rFonts w:ascii="Arial" w:hAnsi="Arial" w:cs="Arial"/>
+          <w:sz w:val="32"/>
+          <w:szCs w:val="32"/>
+          <w:lang w:val="el-GR"/>
+        </w:rPr>
+        <w:tab/>
+      </w:r>
+      <w:r>
+        <w:rPr>
+          <w:rFonts w:ascii="Arial" w:hAnsi="Arial" w:cs="Arial"/>
+          <w:sz w:val="32"/>
+          <w:szCs w:val="32"/>
+          <w:lang w:val="el-GR"/>
+        </w:rPr>
+        <w:tab/>
+      </w:r>
+      <w:r>
+        <w:rPr>
+          <w:rFonts w:ascii="Arial" w:hAnsi="Arial" w:cs="Arial"/>
+          <w:sz w:val="32"/>
+          <w:szCs w:val="32"/>
+          <w:lang w:val="el-GR"/>
+        </w:rPr>
+        <w:tab/>
+      </w:r>
+      <w:r>
+        <w:rPr>
+          <w:rFonts w:ascii="Arial" w:hAnsi="Arial" w:cs="Arial"/>
+          <w:sz w:val="32"/>
+          <w:szCs w:val="32"/>
         </w:rPr>
         <w:t>seq</w:t>
       </w:r>
@@ -5373,8 +6854,9 @@
           <w:szCs w:val="32"/>
           <w:lang w:val="el-GR"/>
         </w:rPr>
-        <w:t xml:space="preserve">2 = </w:t>
-      </w:r>
+        <w:t xml:space="preserve">1 = </w:t>
+      </w:r>
+      <w:proofErr w:type="gramStart"/>
       <w:r>
         <w:rPr>
           <w:rFonts w:ascii="Arial" w:hAnsi="Arial" w:cs="Arial"/>
@@ -5390,1434 +6872,17 @@
           <w:szCs w:val="32"/>
           <w:lang w:val="el-GR"/>
         </w:rPr>
-        <w:t xml:space="preserve">2( </w:t>
-      </w:r>
-      <w:r>
-        <w:rPr>
-          <w:rFonts w:ascii="Arial" w:hAnsi="Arial" w:cs="Arial"/>
-          <w:sz w:val="32"/>
-          <w:szCs w:val="32"/>
-          <w:lang w:val="el-GR"/>
-        </w:rPr>
-        <w:t>από 2 μέχρι το τέλος</w:t>
-      </w:r>
-      <w:r>
-        <w:rPr>
-          <w:rFonts w:ascii="Arial" w:hAnsi="Arial" w:cs="Arial"/>
-          <w:sz w:val="32"/>
-          <w:szCs w:val="32"/>
-          <w:lang w:val="el-GR"/>
-        </w:rPr>
-        <w:t xml:space="preserve"> της</w:t>
-      </w:r>
-      <w:r>
-        <w:rPr>
-          <w:rFonts w:ascii="Arial" w:hAnsi="Arial" w:cs="Arial"/>
-          <w:sz w:val="32"/>
-          <w:szCs w:val="32"/>
-          <w:lang w:val="el-GR"/>
-        </w:rPr>
-        <w:t>)</w:t>
-      </w:r>
-    </w:p>
-    <w:p>
-      <w:pPr>
-        <w:rPr>
-          <w:rFonts w:ascii="Arial" w:hAnsi="Arial" w:cs="Arial"/>
-          <w:sz w:val="32"/>
-          <w:szCs w:val="32"/>
-          <w:lang w:val="el-GR"/>
-        </w:rPr>
-      </w:pPr>
-      <w:r>
-        <w:rPr>
-          <w:rFonts w:ascii="Arial" w:hAnsi="Arial" w:cs="Arial"/>
-          <w:sz w:val="32"/>
-          <w:szCs w:val="32"/>
-          <w:lang w:val="el-GR"/>
-        </w:rPr>
-        <w:tab/>
-      </w:r>
-      <w:r>
-        <w:rPr>
-          <w:rFonts w:ascii="Arial" w:hAnsi="Arial" w:cs="Arial"/>
-          <w:sz w:val="32"/>
-          <w:szCs w:val="32"/>
-          <w:lang w:val="el-GR"/>
-        </w:rPr>
-        <w:tab/>
-      </w:r>
-      <w:r>
-        <w:rPr>
-          <w:rFonts w:ascii="Arial" w:hAnsi="Arial" w:cs="Arial"/>
-          <w:sz w:val="32"/>
-          <w:szCs w:val="32"/>
-          <w:lang w:val="el-GR"/>
-        </w:rPr>
-        <w:t>Τέλος_επανάληψης</w:t>
-      </w:r>
-    </w:p>
-    <w:p>
-      <w:pPr>
-        <w:rPr>
-          <w:rFonts w:ascii="Arial" w:hAnsi="Arial" w:cs="Arial"/>
-          <w:sz w:val="32"/>
-          <w:szCs w:val="32"/>
-          <w:lang w:val="el-GR"/>
-        </w:rPr>
-      </w:pPr>
-    </w:p>
-    <w:p>
-      <w:pPr>
-        <w:rPr>
-          <w:rFonts w:ascii="Arial" w:hAnsi="Arial" w:cs="Arial"/>
-          <w:sz w:val="32"/>
-          <w:szCs w:val="32"/>
-          <w:lang w:val="el-GR"/>
-        </w:rPr>
-      </w:pPr>
-      <w:r>
-        <w:rPr>
-          <w:rFonts w:ascii="Arial" w:hAnsi="Arial" w:cs="Arial"/>
-          <w:sz w:val="32"/>
-          <w:szCs w:val="32"/>
-          <w:lang w:val="el-GR"/>
-        </w:rPr>
-        <w:tab/>
-        <w:t xml:space="preserve">Αλλιώς_αν </w:t>
-      </w:r>
-      <w:r>
-        <w:rPr>
-          <w:rFonts w:ascii="Arial" w:hAnsi="Arial" w:cs="Arial"/>
-          <w:sz w:val="32"/>
-          <w:szCs w:val="32"/>
-        </w:rPr>
-        <w:t>m</w:t>
-      </w:r>
-      <w:r>
-        <w:rPr>
-          <w:rFonts w:ascii="Arial" w:hAnsi="Arial" w:cs="Arial"/>
-          <w:sz w:val="32"/>
-          <w:szCs w:val="32"/>
-          <w:lang w:val="el-GR"/>
-        </w:rPr>
-        <w:t xml:space="preserve"> =</w:t>
-      </w:r>
-      <w:r>
-        <w:rPr>
-          <w:rFonts w:ascii="Arial" w:hAnsi="Arial" w:cs="Arial"/>
-          <w:sz w:val="32"/>
-          <w:szCs w:val="32"/>
-          <w:lang w:val="el-GR"/>
-        </w:rPr>
-        <w:t>=</w:t>
-      </w:r>
-      <w:r>
-        <w:rPr>
-          <w:rFonts w:ascii="Arial" w:hAnsi="Arial" w:cs="Arial"/>
-          <w:sz w:val="32"/>
-          <w:szCs w:val="32"/>
-          <w:lang w:val="el-GR"/>
-        </w:rPr>
-        <w:t xml:space="preserve"> 0</w:t>
-      </w:r>
-    </w:p>
-    <w:p>
-      <w:pPr>
-        <w:rPr>
-          <w:rFonts w:ascii="Arial" w:hAnsi="Arial" w:cs="Arial"/>
-          <w:sz w:val="32"/>
-          <w:szCs w:val="32"/>
-          <w:lang w:val="el-GR"/>
-        </w:rPr>
-      </w:pPr>
-      <w:r>
-        <w:rPr>
-          <w:rFonts w:ascii="Arial" w:hAnsi="Arial" w:cs="Arial"/>
-          <w:sz w:val="32"/>
-          <w:szCs w:val="32"/>
-          <w:lang w:val="el-GR"/>
-        </w:rPr>
-        <w:tab/>
-      </w:r>
-      <w:r>
-        <w:rPr>
-          <w:rFonts w:ascii="Arial" w:hAnsi="Arial" w:cs="Arial"/>
-          <w:sz w:val="32"/>
-          <w:szCs w:val="32"/>
-          <w:lang w:val="el-GR"/>
-        </w:rPr>
-        <w:tab/>
-        <w:t xml:space="preserve">Για </w:t>
-      </w:r>
-      <w:r>
-        <w:rPr>
-          <w:rFonts w:ascii="Arial" w:hAnsi="Arial" w:cs="Arial"/>
-          <w:sz w:val="32"/>
-          <w:szCs w:val="32"/>
-        </w:rPr>
-        <w:t>i</w:t>
-      </w:r>
-      <w:r>
-        <w:rPr>
-          <w:rFonts w:ascii="Arial" w:hAnsi="Arial" w:cs="Arial"/>
-          <w:sz w:val="32"/>
-          <w:szCs w:val="32"/>
-          <w:lang w:val="el-GR"/>
-        </w:rPr>
-        <w:t xml:space="preserve"> </w:t>
-      </w:r>
-      <w:r>
-        <w:rPr>
-          <w:rFonts w:ascii="Arial" w:hAnsi="Arial" w:cs="Arial"/>
-          <w:sz w:val="32"/>
-          <w:szCs w:val="32"/>
-          <w:lang w:val="el-GR"/>
-        </w:rPr>
-        <w:t xml:space="preserve">από 1 μέχρι </w:t>
-      </w:r>
-      <w:r>
-        <w:rPr>
-          <w:rFonts w:ascii="Arial" w:hAnsi="Arial" w:cs="Arial"/>
-          <w:sz w:val="32"/>
-          <w:szCs w:val="32"/>
-        </w:rPr>
-        <w:t>m</w:t>
-      </w:r>
-      <w:r>
-        <w:rPr>
-          <w:rFonts w:ascii="Arial" w:hAnsi="Arial" w:cs="Arial"/>
-          <w:sz w:val="32"/>
-          <w:szCs w:val="32"/>
-          <w:lang w:val="el-GR"/>
-        </w:rPr>
-        <w:t xml:space="preserve"> </w:t>
-      </w:r>
-    </w:p>
-    <w:p>
-      <w:pPr>
-        <w:rPr>
-          <w:rFonts w:ascii="Arial" w:hAnsi="Arial" w:cs="Arial"/>
-          <w:sz w:val="32"/>
-          <w:szCs w:val="32"/>
-          <w:lang w:val="el-GR"/>
-        </w:rPr>
-      </w:pPr>
-      <w:r>
-        <w:rPr>
-          <w:rFonts w:ascii="Arial" w:hAnsi="Arial" w:cs="Arial"/>
-          <w:sz w:val="32"/>
-          <w:szCs w:val="32"/>
-          <w:lang w:val="el-GR"/>
-        </w:rPr>
-        <w:tab/>
-      </w:r>
-      <w:r>
-        <w:rPr>
-          <w:rFonts w:ascii="Arial" w:hAnsi="Arial" w:cs="Arial"/>
-          <w:sz w:val="32"/>
-          <w:szCs w:val="32"/>
-          <w:lang w:val="el-GR"/>
-        </w:rPr>
-        <w:tab/>
-      </w:r>
-      <w:r>
-        <w:rPr>
-          <w:rFonts w:ascii="Arial" w:hAnsi="Arial" w:cs="Arial"/>
-          <w:sz w:val="32"/>
-          <w:szCs w:val="32"/>
-          <w:lang w:val="el-GR"/>
-        </w:rPr>
-        <w:tab/>
-      </w:r>
-      <w:r>
-        <w:rPr>
-          <w:rFonts w:ascii="Arial" w:hAnsi="Arial" w:cs="Arial"/>
-          <w:sz w:val="32"/>
-          <w:szCs w:val="32"/>
-        </w:rPr>
-        <w:t>seq</w:t>
-      </w:r>
-      <w:r>
-        <w:rPr>
-          <w:rFonts w:ascii="Arial" w:hAnsi="Arial" w:cs="Arial"/>
-          <w:sz w:val="32"/>
-          <w:szCs w:val="32"/>
-          <w:lang w:val="el-GR"/>
-        </w:rPr>
-        <w:t xml:space="preserve">1 = </w:t>
-      </w:r>
-      <w:r>
-        <w:rPr>
-          <w:rFonts w:ascii="Arial" w:hAnsi="Arial" w:cs="Arial"/>
-          <w:sz w:val="32"/>
-          <w:szCs w:val="32"/>
-        </w:rPr>
-        <w:t>seq</w:t>
-      </w:r>
-      <w:r>
-        <w:rPr>
-          <w:rFonts w:ascii="Arial" w:hAnsi="Arial" w:cs="Arial"/>
-          <w:sz w:val="32"/>
-          <w:szCs w:val="32"/>
-          <w:lang w:val="el-GR"/>
-        </w:rPr>
-        <w:t>1 (</w:t>
-      </w:r>
-      <w:r>
-        <w:rPr>
-          <w:rFonts w:ascii="Arial" w:hAnsi="Arial" w:cs="Arial"/>
-          <w:sz w:val="32"/>
-          <w:szCs w:val="32"/>
-          <w:lang w:val="el-GR"/>
-        </w:rPr>
-        <w:t>από 2 μέχρι το τέλος</w:t>
-      </w:r>
-      <w:r>
-        <w:rPr>
-          <w:rFonts w:ascii="Arial" w:hAnsi="Arial" w:cs="Arial"/>
-          <w:sz w:val="32"/>
-          <w:szCs w:val="32"/>
-          <w:lang w:val="el-GR"/>
-        </w:rPr>
-        <w:t xml:space="preserve"> της</w:t>
-      </w:r>
-      <w:r>
-        <w:rPr>
-          <w:rFonts w:ascii="Arial" w:hAnsi="Arial" w:cs="Arial"/>
-          <w:sz w:val="32"/>
-          <w:szCs w:val="32"/>
-          <w:lang w:val="el-GR"/>
-        </w:rPr>
-        <w:t>)</w:t>
-      </w:r>
-    </w:p>
-    <w:p>
-      <w:pPr>
-        <w:rPr>
-          <w:rFonts w:ascii="Arial" w:hAnsi="Arial" w:cs="Arial"/>
-          <w:sz w:val="32"/>
-          <w:szCs w:val="32"/>
-          <w:lang w:val="el-GR"/>
-        </w:rPr>
-      </w:pPr>
-      <w:r>
-        <w:rPr>
-          <w:rFonts w:ascii="Arial" w:hAnsi="Arial" w:cs="Arial"/>
-          <w:sz w:val="32"/>
-          <w:szCs w:val="32"/>
-          <w:lang w:val="el-GR"/>
-        </w:rPr>
-        <w:tab/>
-      </w:r>
-      <w:r>
-        <w:rPr>
-          <w:rFonts w:ascii="Arial" w:hAnsi="Arial" w:cs="Arial"/>
-          <w:sz w:val="32"/>
-          <w:szCs w:val="32"/>
-          <w:lang w:val="el-GR"/>
-        </w:rPr>
-        <w:tab/>
-        <w:t>Τέλος_επανάληψης</w:t>
-      </w:r>
-    </w:p>
-    <w:p>
-      <w:pPr>
-        <w:rPr>
-          <w:rFonts w:ascii="Arial" w:hAnsi="Arial" w:cs="Arial"/>
-          <w:sz w:val="32"/>
-          <w:szCs w:val="32"/>
-          <w:lang w:val="el-GR"/>
-        </w:rPr>
-      </w:pPr>
-      <w:r>
-        <w:rPr>
-          <w:rFonts w:ascii="Arial" w:hAnsi="Arial" w:cs="Arial"/>
-          <w:sz w:val="32"/>
-          <w:szCs w:val="32"/>
-          <w:lang w:val="el-GR"/>
-        </w:rPr>
-        <w:tab/>
-        <w:t>Αλλιώς</w:t>
-      </w:r>
-    </w:p>
-    <w:p>
-      <w:pPr>
-        <w:rPr>
-          <w:rFonts w:ascii="Arial" w:hAnsi="Arial" w:cs="Arial"/>
-          <w:sz w:val="32"/>
-          <w:szCs w:val="32"/>
-          <w:lang w:val="el-GR"/>
-        </w:rPr>
-      </w:pPr>
-      <w:r>
-        <w:rPr>
-          <w:rFonts w:ascii="Arial" w:hAnsi="Arial" w:cs="Arial"/>
-          <w:sz w:val="32"/>
-          <w:szCs w:val="32"/>
-          <w:lang w:val="el-GR"/>
-        </w:rPr>
-        <w:tab/>
-      </w:r>
-      <w:r>
-        <w:rPr>
-          <w:rFonts w:ascii="Arial" w:hAnsi="Arial" w:cs="Arial"/>
-          <w:sz w:val="32"/>
-          <w:szCs w:val="32"/>
-          <w:lang w:val="el-GR"/>
-        </w:rPr>
-        <w:tab/>
-      </w:r>
-      <w:r>
-        <w:rPr>
-          <w:rFonts w:ascii="Arial" w:hAnsi="Arial" w:cs="Arial"/>
-          <w:sz w:val="32"/>
-          <w:szCs w:val="32"/>
-        </w:rPr>
-        <w:t>c</w:t>
-      </w:r>
-      <w:r>
-        <w:rPr>
-          <w:rFonts w:ascii="Arial" w:hAnsi="Arial" w:cs="Arial"/>
-          <w:sz w:val="32"/>
-          <w:szCs w:val="32"/>
-          <w:lang w:val="el-GR"/>
-        </w:rPr>
-        <w:t xml:space="preserve"> = </w:t>
-      </w:r>
-      <w:r>
-        <w:rPr>
-          <w:rFonts w:ascii="Arial" w:hAnsi="Arial" w:cs="Arial"/>
-          <w:sz w:val="32"/>
-          <w:szCs w:val="32"/>
-          <w:lang w:val="el-GR"/>
-        </w:rPr>
-        <w:t>γεννήτρια_τυχαίων_αριθμών [από 1 μέχρι 3]</w:t>
-      </w:r>
-    </w:p>
-    <w:p>
-      <w:pPr>
-        <w:rPr>
-          <w:rFonts w:ascii="Arial" w:hAnsi="Arial" w:cs="Arial"/>
-          <w:sz w:val="32"/>
-          <w:szCs w:val="32"/>
-          <w:lang w:val="el-GR"/>
-        </w:rPr>
-      </w:pPr>
-      <w:r>
-        <w:rPr>
-          <w:rFonts w:ascii="Arial" w:hAnsi="Arial" w:cs="Arial"/>
-          <w:sz w:val="32"/>
-          <w:szCs w:val="32"/>
-          <w:lang w:val="el-GR"/>
-        </w:rPr>
-        <w:tab/>
-      </w:r>
-      <w:r>
-        <w:rPr>
-          <w:rFonts w:ascii="Arial" w:hAnsi="Arial" w:cs="Arial"/>
-          <w:sz w:val="32"/>
-          <w:szCs w:val="32"/>
-          <w:lang w:val="el-GR"/>
-        </w:rPr>
-        <w:tab/>
-        <w:t xml:space="preserve">Αν </w:t>
-      </w:r>
-      <w:r>
-        <w:rPr>
-          <w:rFonts w:ascii="Arial" w:hAnsi="Arial" w:cs="Arial"/>
-          <w:sz w:val="32"/>
-          <w:szCs w:val="32"/>
-        </w:rPr>
-        <w:t>c</w:t>
-      </w:r>
-      <w:r>
-        <w:rPr>
-          <w:rFonts w:ascii="Arial" w:hAnsi="Arial" w:cs="Arial"/>
-          <w:sz w:val="32"/>
-          <w:szCs w:val="32"/>
-          <w:lang w:val="el-GR"/>
-        </w:rPr>
-        <w:t xml:space="preserve"> = 1</w:t>
-      </w:r>
-      <w:r>
-        <w:rPr>
-          <w:rFonts w:ascii="Arial" w:hAnsi="Arial" w:cs="Arial"/>
-          <w:sz w:val="32"/>
-          <w:szCs w:val="32"/>
-          <w:lang w:val="el-GR"/>
-        </w:rPr>
-        <w:t xml:space="preserve"> </w:t>
-      </w:r>
-    </w:p>
-    <w:p>
-      <w:pPr>
-        <w:ind w:left="2160"/>
-        <w:rPr>
-          <w:rFonts w:ascii="Arial" w:hAnsi="Arial" w:cs="Arial"/>
-          <w:sz w:val="32"/>
-          <w:szCs w:val="32"/>
-          <w:lang w:val="el-GR"/>
-        </w:rPr>
-      </w:pPr>
-      <w:r>
-        <w:rPr>
-          <w:rFonts w:ascii="Arial" w:hAnsi="Arial" w:cs="Arial"/>
-          <w:sz w:val="32"/>
-          <w:szCs w:val="32"/>
-          <w:lang w:val="el-GR"/>
-        </w:rPr>
-        <w:t xml:space="preserve">Αριθμός = γεννήτρια_τυχαίων_αριθμών[από 1 μέχρι το </w:t>
-      </w:r>
-      <w:r>
-        <w:rPr>
-          <w:rFonts w:ascii="Arial" w:hAnsi="Arial" w:cs="Arial"/>
-          <w:sz w:val="32"/>
-          <w:szCs w:val="32"/>
-        </w:rPr>
-        <w:t>min</w:t>
-      </w:r>
-      <w:r>
-        <w:rPr>
-          <w:rFonts w:ascii="Arial" w:hAnsi="Arial" w:cs="Arial"/>
-          <w:sz w:val="32"/>
-          <w:szCs w:val="32"/>
-          <w:lang w:val="el-GR"/>
-        </w:rPr>
-        <w:t>(</w:t>
-      </w:r>
-      <w:r>
-        <w:rPr>
-          <w:rFonts w:ascii="Arial" w:hAnsi="Arial" w:cs="Arial"/>
-          <w:sz w:val="32"/>
-          <w:szCs w:val="32"/>
-        </w:rPr>
-        <w:t>m</w:t>
-      </w:r>
-      <w:r>
-        <w:rPr>
-          <w:rFonts w:ascii="Arial" w:hAnsi="Arial" w:cs="Arial"/>
-          <w:sz w:val="32"/>
-          <w:szCs w:val="32"/>
-          <w:lang w:val="el-GR"/>
-        </w:rPr>
-        <w:t xml:space="preserve">, </w:t>
-      </w:r>
-      <w:r>
-        <w:rPr>
-          <w:rFonts w:ascii="Arial" w:hAnsi="Arial" w:cs="Arial"/>
-          <w:sz w:val="32"/>
-          <w:szCs w:val="32"/>
-        </w:rPr>
-        <w:t>n</w:t>
-      </w:r>
-      <w:r>
-        <w:rPr>
-          <w:rFonts w:ascii="Arial" w:hAnsi="Arial" w:cs="Arial"/>
-          <w:sz w:val="32"/>
-          <w:szCs w:val="32"/>
-          <w:lang w:val="el-GR"/>
-        </w:rPr>
-        <w:t>)</w:t>
-      </w:r>
-    </w:p>
-    <w:p>
-      <w:pPr>
-        <w:rPr>
-          <w:rFonts w:ascii="Arial" w:hAnsi="Arial" w:cs="Arial"/>
-          <w:sz w:val="32"/>
-          <w:szCs w:val="32"/>
-          <w:lang w:val="el-GR"/>
-        </w:rPr>
-      </w:pPr>
-      <w:r>
-        <w:rPr>
-          <w:rFonts w:ascii="Arial" w:hAnsi="Arial" w:cs="Arial"/>
-          <w:sz w:val="32"/>
-          <w:szCs w:val="32"/>
-          <w:lang w:val="el-GR"/>
-        </w:rPr>
-        <w:tab/>
-      </w:r>
-      <w:r>
-        <w:rPr>
-          <w:rFonts w:ascii="Arial" w:hAnsi="Arial" w:cs="Arial"/>
-          <w:sz w:val="32"/>
-          <w:szCs w:val="32"/>
-          <w:lang w:val="el-GR"/>
-        </w:rPr>
-        <w:tab/>
-      </w:r>
-      <w:r>
-        <w:rPr>
-          <w:rFonts w:ascii="Arial" w:hAnsi="Arial" w:cs="Arial"/>
-          <w:sz w:val="32"/>
-          <w:szCs w:val="32"/>
-          <w:lang w:val="el-GR"/>
-        </w:rPr>
-        <w:tab/>
-      </w:r>
-      <w:r>
-        <w:rPr>
-          <w:rFonts w:ascii="Arial" w:hAnsi="Arial" w:cs="Arial"/>
-          <w:sz w:val="32"/>
-          <w:szCs w:val="32"/>
-          <w:lang w:val="el-GR"/>
-        </w:rPr>
-        <w:t xml:space="preserve">Για </w:t>
-      </w:r>
-      <w:r>
-        <w:rPr>
-          <w:rFonts w:ascii="Arial" w:hAnsi="Arial" w:cs="Arial"/>
-          <w:sz w:val="32"/>
-          <w:szCs w:val="32"/>
-        </w:rPr>
-        <w:t>i</w:t>
-      </w:r>
-      <w:r>
-        <w:rPr>
-          <w:rFonts w:ascii="Arial" w:hAnsi="Arial" w:cs="Arial"/>
-          <w:sz w:val="32"/>
-          <w:szCs w:val="32"/>
-          <w:lang w:val="el-GR"/>
-        </w:rPr>
-        <w:t xml:space="preserve">  </w:t>
-      </w:r>
-      <w:r>
-        <w:rPr>
-          <w:rFonts w:ascii="Arial" w:hAnsi="Arial" w:cs="Arial"/>
-          <w:sz w:val="32"/>
-          <w:szCs w:val="32"/>
-          <w:lang w:val="el-GR"/>
-        </w:rPr>
-        <w:t>από 1 μέχρι Αριθμός</w:t>
-      </w:r>
-    </w:p>
-    <w:p>
-      <w:pPr>
-        <w:rPr>
-          <w:rFonts w:ascii="Arial" w:hAnsi="Arial" w:cs="Arial"/>
-          <w:sz w:val="32"/>
-          <w:szCs w:val="32"/>
-          <w:lang w:val="el-GR"/>
-        </w:rPr>
-      </w:pPr>
-      <w:r>
-        <w:rPr>
-          <w:rFonts w:ascii="Arial" w:hAnsi="Arial" w:cs="Arial"/>
-          <w:sz w:val="32"/>
-          <w:szCs w:val="32"/>
-          <w:lang w:val="el-GR"/>
-        </w:rPr>
-        <w:tab/>
-      </w:r>
-      <w:r>
-        <w:rPr>
-          <w:rFonts w:ascii="Arial" w:hAnsi="Arial" w:cs="Arial"/>
-          <w:sz w:val="32"/>
-          <w:szCs w:val="32"/>
-          <w:lang w:val="el-GR"/>
-        </w:rPr>
-        <w:tab/>
-      </w:r>
-      <w:r>
-        <w:rPr>
-          <w:rFonts w:ascii="Arial" w:hAnsi="Arial" w:cs="Arial"/>
-          <w:sz w:val="32"/>
-          <w:szCs w:val="32"/>
-          <w:lang w:val="el-GR"/>
-        </w:rPr>
-        <w:tab/>
-      </w:r>
-      <w:r>
-        <w:rPr>
-          <w:rFonts w:ascii="Arial" w:hAnsi="Arial" w:cs="Arial"/>
-          <w:sz w:val="32"/>
-          <w:szCs w:val="32"/>
-          <w:lang w:val="el-GR"/>
-        </w:rPr>
-        <w:tab/>
-      </w:r>
-      <w:r>
-        <w:rPr>
-          <w:rFonts w:ascii="Arial" w:hAnsi="Arial" w:cs="Arial"/>
-          <w:sz w:val="32"/>
-          <w:szCs w:val="32"/>
-        </w:rPr>
-        <w:t>s</w:t>
-      </w:r>
-      <w:r>
-        <w:rPr>
-          <w:rFonts w:ascii="Arial" w:hAnsi="Arial" w:cs="Arial"/>
-          <w:sz w:val="32"/>
-          <w:szCs w:val="32"/>
-        </w:rPr>
-        <w:t>eq</w:t>
-      </w:r>
-      <w:r>
-        <w:rPr>
-          <w:rFonts w:ascii="Arial" w:hAnsi="Arial" w:cs="Arial"/>
-          <w:sz w:val="32"/>
-          <w:szCs w:val="32"/>
-          <w:lang w:val="el-GR"/>
-        </w:rPr>
-        <w:t xml:space="preserve">1 = </w:t>
-      </w:r>
-      <w:r>
-        <w:rPr>
-          <w:rFonts w:ascii="Arial" w:hAnsi="Arial" w:cs="Arial"/>
-          <w:sz w:val="32"/>
-          <w:szCs w:val="32"/>
-        </w:rPr>
-        <w:t>seq</w:t>
-      </w:r>
-      <w:r>
-        <w:rPr>
-          <w:rFonts w:ascii="Arial" w:hAnsi="Arial" w:cs="Arial"/>
-          <w:sz w:val="32"/>
-          <w:szCs w:val="32"/>
-          <w:lang w:val="el-GR"/>
-        </w:rPr>
-        <w:t>1</w:t>
-      </w:r>
-      <w:r>
-        <w:rPr>
-          <w:rFonts w:ascii="Arial" w:hAnsi="Arial" w:cs="Arial"/>
-          <w:sz w:val="32"/>
-          <w:szCs w:val="32"/>
-          <w:lang w:val="el-GR"/>
-        </w:rPr>
-        <w:t>(</w:t>
-      </w:r>
-      <w:r>
-        <w:rPr>
-          <w:rFonts w:ascii="Arial" w:hAnsi="Arial" w:cs="Arial"/>
-          <w:sz w:val="32"/>
-          <w:szCs w:val="32"/>
-          <w:lang w:val="el-GR"/>
-        </w:rPr>
-        <w:t>από 2 μέχρι το τέλος</w:t>
-      </w:r>
-      <w:r>
-        <w:rPr>
-          <w:rFonts w:ascii="Arial" w:hAnsi="Arial" w:cs="Arial"/>
-          <w:sz w:val="32"/>
-          <w:szCs w:val="32"/>
-          <w:lang w:val="el-GR"/>
-        </w:rPr>
-        <w:t xml:space="preserve"> της</w:t>
-      </w:r>
-      <w:r>
-        <w:rPr>
-          <w:rFonts w:ascii="Arial" w:hAnsi="Arial" w:cs="Arial"/>
-          <w:sz w:val="32"/>
-          <w:szCs w:val="32"/>
-          <w:lang w:val="el-GR"/>
-        </w:rPr>
-        <w:t>)</w:t>
-      </w:r>
-    </w:p>
-    <w:p>
-      <w:pPr>
-        <w:rPr>
-          <w:rFonts w:ascii="Arial" w:hAnsi="Arial" w:cs="Arial"/>
-          <w:sz w:val="32"/>
-          <w:szCs w:val="32"/>
-          <w:lang w:val="el-GR"/>
-        </w:rPr>
-      </w:pPr>
-      <w:r>
-        <w:rPr>
-          <w:rFonts w:ascii="Arial" w:hAnsi="Arial" w:cs="Arial"/>
-          <w:sz w:val="32"/>
-          <w:szCs w:val="32"/>
-          <w:lang w:val="el-GR"/>
-        </w:rPr>
-        <w:tab/>
-      </w:r>
-      <w:r>
-        <w:rPr>
-          <w:rFonts w:ascii="Arial" w:hAnsi="Arial" w:cs="Arial"/>
-          <w:sz w:val="32"/>
-          <w:szCs w:val="32"/>
-          <w:lang w:val="el-GR"/>
-        </w:rPr>
-        <w:tab/>
-      </w:r>
-      <w:r>
-        <w:rPr>
-          <w:rFonts w:ascii="Arial" w:hAnsi="Arial" w:cs="Arial"/>
-          <w:sz w:val="32"/>
-          <w:szCs w:val="32"/>
-          <w:lang w:val="el-GR"/>
-        </w:rPr>
-        <w:tab/>
-      </w:r>
-      <w:r>
-        <w:rPr>
-          <w:rFonts w:ascii="Arial" w:hAnsi="Arial" w:cs="Arial"/>
-          <w:sz w:val="32"/>
-          <w:szCs w:val="32"/>
-          <w:lang w:val="el-GR"/>
-        </w:rPr>
-        <w:tab/>
-      </w:r>
-      <w:r>
-        <w:rPr>
-          <w:rFonts w:ascii="Arial" w:hAnsi="Arial" w:cs="Arial"/>
-          <w:sz w:val="32"/>
-          <w:szCs w:val="32"/>
-        </w:rPr>
-        <w:t>seq</w:t>
-      </w:r>
-      <w:r>
-        <w:rPr>
-          <w:rFonts w:ascii="Arial" w:hAnsi="Arial" w:cs="Arial"/>
-          <w:sz w:val="32"/>
-          <w:szCs w:val="32"/>
-          <w:lang w:val="el-GR"/>
-        </w:rPr>
-        <w:t xml:space="preserve">2 = </w:t>
-      </w:r>
-      <w:r>
-        <w:rPr>
-          <w:rFonts w:ascii="Arial" w:hAnsi="Arial" w:cs="Arial"/>
-          <w:sz w:val="32"/>
-          <w:szCs w:val="32"/>
-        </w:rPr>
-        <w:t>seq</w:t>
-      </w:r>
-      <w:r>
-        <w:rPr>
-          <w:rFonts w:ascii="Arial" w:hAnsi="Arial" w:cs="Arial"/>
-          <w:sz w:val="32"/>
-          <w:szCs w:val="32"/>
-          <w:lang w:val="el-GR"/>
-        </w:rPr>
-        <w:t>2 (</w:t>
-      </w:r>
-      <w:r>
-        <w:rPr>
-          <w:rFonts w:ascii="Arial" w:hAnsi="Arial" w:cs="Arial"/>
-          <w:sz w:val="32"/>
-          <w:szCs w:val="32"/>
-          <w:lang w:val="el-GR"/>
-        </w:rPr>
-        <w:t>από 2 μέχρι το τέλος</w:t>
-      </w:r>
-      <w:r>
-        <w:rPr>
-          <w:rFonts w:ascii="Arial" w:hAnsi="Arial" w:cs="Arial"/>
-          <w:sz w:val="32"/>
-          <w:szCs w:val="32"/>
-          <w:lang w:val="el-GR"/>
-        </w:rPr>
-        <w:t xml:space="preserve"> της</w:t>
-      </w:r>
-      <w:r>
-        <w:rPr>
-          <w:rFonts w:ascii="Arial" w:hAnsi="Arial" w:cs="Arial"/>
-          <w:sz w:val="32"/>
-          <w:szCs w:val="32"/>
-          <w:lang w:val="el-GR"/>
-        </w:rPr>
-        <w:t>)</w:t>
-      </w:r>
-    </w:p>
-    <w:p>
-      <w:pPr>
-        <w:rPr>
-          <w:rFonts w:ascii="Arial" w:hAnsi="Arial" w:cs="Arial"/>
-          <w:sz w:val="32"/>
-          <w:szCs w:val="32"/>
-          <w:lang w:val="el-GR"/>
-        </w:rPr>
-      </w:pPr>
-      <w:r>
-        <w:rPr>
-          <w:rFonts w:ascii="Arial" w:hAnsi="Arial" w:cs="Arial"/>
-          <w:sz w:val="32"/>
-          <w:szCs w:val="32"/>
-          <w:lang w:val="el-GR"/>
-        </w:rPr>
-        <w:tab/>
-      </w:r>
-      <w:r>
-        <w:rPr>
-          <w:rFonts w:ascii="Arial" w:hAnsi="Arial" w:cs="Arial"/>
-          <w:sz w:val="32"/>
-          <w:szCs w:val="32"/>
-          <w:lang w:val="el-GR"/>
-        </w:rPr>
-        <w:tab/>
-      </w:r>
-      <w:r>
-        <w:rPr>
-          <w:rFonts w:ascii="Arial" w:hAnsi="Arial" w:cs="Arial"/>
-          <w:sz w:val="32"/>
-          <w:szCs w:val="32"/>
-          <w:lang w:val="el-GR"/>
-        </w:rPr>
-        <w:tab/>
-        <w:t>Τέλος_επανάληψης</w:t>
-      </w:r>
-    </w:p>
-    <w:p>
-      <w:pPr>
-        <w:rPr>
-          <w:rFonts w:ascii="Arial" w:hAnsi="Arial" w:cs="Arial"/>
-          <w:sz w:val="32"/>
-          <w:szCs w:val="32"/>
-          <w:lang w:val="el-GR"/>
-        </w:rPr>
-      </w:pPr>
-      <w:r>
-        <w:rPr>
-          <w:rFonts w:ascii="Arial" w:hAnsi="Arial" w:cs="Arial"/>
-          <w:sz w:val="32"/>
-          <w:szCs w:val="32"/>
-          <w:lang w:val="el-GR"/>
-        </w:rPr>
-        <w:tab/>
-      </w:r>
-      <w:r>
-        <w:rPr>
-          <w:rFonts w:ascii="Arial" w:hAnsi="Arial" w:cs="Arial"/>
-          <w:sz w:val="32"/>
-          <w:szCs w:val="32"/>
-          <w:lang w:val="el-GR"/>
-        </w:rPr>
-        <w:tab/>
-        <w:t xml:space="preserve">Αλλιώς_αν </w:t>
-      </w:r>
-      <w:r>
-        <w:rPr>
-          <w:rFonts w:ascii="Arial" w:hAnsi="Arial" w:cs="Arial"/>
-          <w:sz w:val="32"/>
-          <w:szCs w:val="32"/>
-        </w:rPr>
-        <w:t>c</w:t>
-      </w:r>
-      <w:r>
-        <w:rPr>
-          <w:rFonts w:ascii="Arial" w:hAnsi="Arial" w:cs="Arial"/>
-          <w:sz w:val="32"/>
-          <w:szCs w:val="32"/>
-          <w:lang w:val="el-GR"/>
-        </w:rPr>
-        <w:t xml:space="preserve"> =</w:t>
-      </w:r>
-      <w:r>
-        <w:rPr>
-          <w:rFonts w:ascii="Arial" w:hAnsi="Arial" w:cs="Arial"/>
-          <w:sz w:val="32"/>
-          <w:szCs w:val="32"/>
-          <w:lang w:val="el-GR"/>
-        </w:rPr>
-        <w:t xml:space="preserve"> 2</w:t>
-      </w:r>
-    </w:p>
-    <w:p>
-      <w:pPr>
-        <w:ind w:left="2160"/>
-        <w:rPr>
-          <w:rFonts w:ascii="Arial" w:hAnsi="Arial" w:cs="Arial"/>
-          <w:sz w:val="32"/>
-          <w:szCs w:val="32"/>
-          <w:lang w:val="el-GR"/>
-        </w:rPr>
-      </w:pPr>
-      <w:r>
-        <w:rPr>
-          <w:rFonts w:ascii="Arial" w:hAnsi="Arial" w:cs="Arial"/>
-          <w:sz w:val="32"/>
-          <w:szCs w:val="32"/>
-          <w:lang w:val="el-GR"/>
-        </w:rPr>
-        <w:t>Αριθμός = γεννητρία_τυχαίων_αιρθμών</w:t>
-      </w:r>
-      <w:r>
-        <w:rPr>
-          <w:rFonts w:ascii="Arial" w:hAnsi="Arial" w:cs="Arial"/>
-          <w:sz w:val="32"/>
-          <w:szCs w:val="32"/>
-          <w:lang w:val="el-GR"/>
-        </w:rPr>
-        <w:t>[</w:t>
-      </w:r>
-      <w:r>
-        <w:rPr>
-          <w:rFonts w:ascii="Arial" w:hAnsi="Arial" w:cs="Arial"/>
-          <w:sz w:val="32"/>
-          <w:szCs w:val="32"/>
-          <w:lang w:val="el-GR"/>
-        </w:rPr>
-        <w:t xml:space="preserve">από 1 </w:t>
-      </w:r>
-    </w:p>
-    <w:p>
-      <w:pPr>
-        <w:ind w:left="7200"/>
-        <w:rPr>
-          <w:rFonts w:ascii="Arial" w:hAnsi="Arial" w:cs="Arial"/>
-          <w:sz w:val="32"/>
-          <w:szCs w:val="32"/>
-          <w:lang w:val="el-GR"/>
-        </w:rPr>
-      </w:pPr>
-      <w:r>
-        <w:rPr>
-          <w:rFonts w:ascii="Arial" w:hAnsi="Arial" w:cs="Arial"/>
-          <w:sz w:val="32"/>
-          <w:szCs w:val="32"/>
-          <w:lang w:val="el-GR"/>
-        </w:rPr>
-        <w:t xml:space="preserve">μέχρι το </w:t>
-      </w:r>
-      <w:r>
-        <w:rPr>
-          <w:rFonts w:ascii="Arial" w:hAnsi="Arial" w:cs="Arial"/>
-          <w:sz w:val="32"/>
-          <w:szCs w:val="32"/>
-        </w:rPr>
-        <w:t>m</w:t>
-      </w:r>
-    </w:p>
-    <w:p>
-      <w:pPr>
-        <w:rPr>
-          <w:rFonts w:ascii="Arial" w:hAnsi="Arial" w:cs="Arial"/>
-          <w:sz w:val="32"/>
-          <w:szCs w:val="32"/>
-          <w:lang w:val="el-GR"/>
-        </w:rPr>
-      </w:pPr>
-      <w:r>
-        <w:rPr>
-          <w:rFonts w:ascii="Arial" w:hAnsi="Arial" w:cs="Arial"/>
-          <w:sz w:val="32"/>
-          <w:szCs w:val="32"/>
-          <w:lang w:val="el-GR"/>
-        </w:rPr>
-        <w:tab/>
-      </w:r>
-      <w:r>
-        <w:rPr>
-          <w:rFonts w:ascii="Arial" w:hAnsi="Arial" w:cs="Arial"/>
-          <w:sz w:val="32"/>
-          <w:szCs w:val="32"/>
-          <w:lang w:val="el-GR"/>
-        </w:rPr>
-        <w:tab/>
-      </w:r>
-      <w:r>
-        <w:rPr>
-          <w:rFonts w:ascii="Arial" w:hAnsi="Arial" w:cs="Arial"/>
-          <w:sz w:val="32"/>
-          <w:szCs w:val="32"/>
-          <w:lang w:val="el-GR"/>
-        </w:rPr>
-        <w:tab/>
-        <w:t xml:space="preserve">Για </w:t>
-      </w:r>
-      <w:r>
-        <w:rPr>
-          <w:rFonts w:ascii="Arial" w:hAnsi="Arial" w:cs="Arial"/>
-          <w:sz w:val="32"/>
-          <w:szCs w:val="32"/>
-        </w:rPr>
-        <w:t>i</w:t>
-      </w:r>
-      <w:r>
-        <w:rPr>
-          <w:rFonts w:ascii="Arial" w:hAnsi="Arial" w:cs="Arial"/>
-          <w:sz w:val="32"/>
-          <w:szCs w:val="32"/>
-          <w:lang w:val="el-GR"/>
-        </w:rPr>
-        <w:t xml:space="preserve"> </w:t>
-      </w:r>
-      <w:r>
-        <w:rPr>
-          <w:rFonts w:ascii="Arial" w:hAnsi="Arial" w:cs="Arial"/>
-          <w:sz w:val="32"/>
-          <w:szCs w:val="32"/>
-          <w:lang w:val="el-GR"/>
-        </w:rPr>
-        <w:t>από 1 μεχρι Αριθμός</w:t>
-      </w:r>
-    </w:p>
-    <w:p>
-      <w:pPr>
-        <w:rPr>
-          <w:rFonts w:ascii="Arial" w:hAnsi="Arial" w:cs="Arial"/>
-          <w:sz w:val="32"/>
-          <w:szCs w:val="32"/>
-          <w:lang w:val="el-GR"/>
-        </w:rPr>
-      </w:pPr>
-      <w:r>
-        <w:rPr>
-          <w:rFonts w:ascii="Arial" w:hAnsi="Arial" w:cs="Arial"/>
-          <w:sz w:val="32"/>
-          <w:szCs w:val="32"/>
-          <w:lang w:val="el-GR"/>
-        </w:rPr>
-        <w:tab/>
-      </w:r>
-      <w:r>
-        <w:rPr>
-          <w:rFonts w:ascii="Arial" w:hAnsi="Arial" w:cs="Arial"/>
-          <w:sz w:val="32"/>
-          <w:szCs w:val="32"/>
-          <w:lang w:val="el-GR"/>
-        </w:rPr>
-        <w:tab/>
-      </w:r>
-      <w:r>
-        <w:rPr>
-          <w:rFonts w:ascii="Arial" w:hAnsi="Arial" w:cs="Arial"/>
-          <w:sz w:val="32"/>
-          <w:szCs w:val="32"/>
-          <w:lang w:val="el-GR"/>
-        </w:rPr>
-        <w:tab/>
-      </w:r>
-      <w:r>
-        <w:rPr>
-          <w:rFonts w:ascii="Arial" w:hAnsi="Arial" w:cs="Arial"/>
-          <w:sz w:val="32"/>
-          <w:szCs w:val="32"/>
-          <w:lang w:val="el-GR"/>
-        </w:rPr>
-        <w:tab/>
-      </w:r>
-      <w:r>
-        <w:rPr>
-          <w:rFonts w:ascii="Arial" w:hAnsi="Arial" w:cs="Arial"/>
-          <w:sz w:val="32"/>
-          <w:szCs w:val="32"/>
-        </w:rPr>
-        <w:t>s</w:t>
-      </w:r>
-      <w:r>
-        <w:rPr>
-          <w:rFonts w:ascii="Arial" w:hAnsi="Arial" w:cs="Arial"/>
-          <w:sz w:val="32"/>
-          <w:szCs w:val="32"/>
-        </w:rPr>
-        <w:t>eq</w:t>
-      </w:r>
-      <w:r>
-        <w:rPr>
-          <w:rFonts w:ascii="Arial" w:hAnsi="Arial" w:cs="Arial"/>
-          <w:sz w:val="32"/>
-          <w:szCs w:val="32"/>
-          <w:lang w:val="el-GR"/>
-        </w:rPr>
-        <w:t xml:space="preserve">1 =  </w:t>
-      </w:r>
-      <w:r>
-        <w:rPr>
-          <w:rFonts w:ascii="Arial" w:hAnsi="Arial" w:cs="Arial"/>
-          <w:sz w:val="32"/>
-          <w:szCs w:val="32"/>
-        </w:rPr>
-        <w:t>seq</w:t>
-      </w:r>
-      <w:r>
-        <w:rPr>
-          <w:rFonts w:ascii="Arial" w:hAnsi="Arial" w:cs="Arial"/>
-          <w:sz w:val="32"/>
-          <w:szCs w:val="32"/>
-          <w:lang w:val="el-GR"/>
-        </w:rPr>
-        <w:t>2</w:t>
-      </w:r>
-      <w:r>
-        <w:rPr>
-          <w:rFonts w:ascii="Arial" w:hAnsi="Arial" w:cs="Arial"/>
-          <w:sz w:val="32"/>
-          <w:szCs w:val="32"/>
-          <w:lang w:val="el-GR"/>
-        </w:rPr>
-        <w:t>( από 2 μέχρι το τέλος της)</w:t>
-      </w:r>
-    </w:p>
-    <w:p>
-      <w:pPr>
-        <w:rPr>
-          <w:rFonts w:ascii="Arial" w:hAnsi="Arial" w:cs="Arial"/>
-          <w:sz w:val="32"/>
-          <w:szCs w:val="32"/>
-          <w:lang w:val="el-GR"/>
-        </w:rPr>
-      </w:pPr>
-      <w:r>
-        <w:rPr>
-          <w:rFonts w:ascii="Arial" w:hAnsi="Arial" w:cs="Arial"/>
-          <w:sz w:val="32"/>
-          <w:szCs w:val="32"/>
-          <w:lang w:val="el-GR"/>
-        </w:rPr>
-        <w:lastRenderedPageBreak/>
-        <w:tab/>
-      </w:r>
-      <w:r>
-        <w:rPr>
-          <w:rFonts w:ascii="Arial" w:hAnsi="Arial" w:cs="Arial"/>
-          <w:sz w:val="32"/>
-          <w:szCs w:val="32"/>
-          <w:lang w:val="el-GR"/>
-        </w:rPr>
-        <w:tab/>
-      </w:r>
-      <w:r>
-        <w:rPr>
-          <w:rFonts w:ascii="Arial" w:hAnsi="Arial" w:cs="Arial"/>
-          <w:sz w:val="32"/>
-          <w:szCs w:val="32"/>
-          <w:lang w:val="el-GR"/>
-        </w:rPr>
-        <w:tab/>
-        <w:t>Τέλος_επανάληψης</w:t>
-      </w:r>
-    </w:p>
-    <w:p>
-      <w:pPr>
-        <w:rPr>
-          <w:rFonts w:ascii="Arial" w:hAnsi="Arial" w:cs="Arial"/>
-          <w:sz w:val="32"/>
-          <w:szCs w:val="32"/>
-          <w:lang w:val="el-GR"/>
-        </w:rPr>
-      </w:pPr>
-      <w:r>
-        <w:rPr>
-          <w:rFonts w:ascii="Arial" w:hAnsi="Arial" w:cs="Arial"/>
-          <w:sz w:val="32"/>
-          <w:szCs w:val="32"/>
-          <w:lang w:val="el-GR"/>
-        </w:rPr>
-        <w:tab/>
-      </w:r>
-      <w:r>
-        <w:rPr>
-          <w:rFonts w:ascii="Arial" w:hAnsi="Arial" w:cs="Arial"/>
-          <w:sz w:val="32"/>
-          <w:szCs w:val="32"/>
-          <w:lang w:val="el-GR"/>
-        </w:rPr>
-        <w:tab/>
-        <w:t xml:space="preserve">Αλλιώς </w:t>
-      </w:r>
-    </w:p>
-    <w:p>
-      <w:pPr>
-        <w:ind w:left="2160"/>
-        <w:rPr>
-          <w:rFonts w:ascii="Arial" w:hAnsi="Arial" w:cs="Arial"/>
-          <w:sz w:val="32"/>
-          <w:szCs w:val="32"/>
-          <w:lang w:val="el-GR"/>
-        </w:rPr>
-      </w:pPr>
-      <w:r>
-        <w:rPr>
-          <w:rFonts w:ascii="Arial" w:hAnsi="Arial" w:cs="Arial"/>
-          <w:sz w:val="32"/>
-          <w:szCs w:val="32"/>
-          <w:lang w:val="el-GR"/>
-        </w:rPr>
-        <w:t xml:space="preserve">Αριθμός = γεννήτρια_τυχαίων_αριθμών(από 1 </w:t>
-      </w:r>
-    </w:p>
-    <w:p>
-      <w:pPr>
-        <w:ind w:left="7200" w:firstLine="720"/>
-        <w:rPr>
-          <w:rFonts w:ascii="Arial" w:hAnsi="Arial" w:cs="Arial"/>
-          <w:sz w:val="32"/>
-          <w:szCs w:val="32"/>
-          <w:lang w:val="el-GR"/>
-        </w:rPr>
-      </w:pPr>
-      <w:r>
-        <w:rPr>
-          <w:rFonts w:ascii="Arial" w:hAnsi="Arial" w:cs="Arial"/>
-          <w:sz w:val="32"/>
-          <w:szCs w:val="32"/>
-          <w:lang w:val="el-GR"/>
-        </w:rPr>
-        <w:t xml:space="preserve">μέχρι </w:t>
-      </w:r>
-      <w:r>
-        <w:rPr>
-          <w:rFonts w:ascii="Arial" w:hAnsi="Arial" w:cs="Arial"/>
-          <w:sz w:val="32"/>
-          <w:szCs w:val="32"/>
-        </w:rPr>
-        <w:t>n</w:t>
-      </w:r>
-    </w:p>
-    <w:p>
-      <w:pPr>
-        <w:rPr>
-          <w:rFonts w:ascii="Arial" w:hAnsi="Arial" w:cs="Arial"/>
-          <w:sz w:val="32"/>
-          <w:szCs w:val="32"/>
-          <w:lang w:val="el-GR"/>
-        </w:rPr>
-      </w:pPr>
-      <w:r>
-        <w:rPr>
-          <w:rFonts w:ascii="Arial" w:hAnsi="Arial" w:cs="Arial"/>
-          <w:sz w:val="32"/>
-          <w:szCs w:val="32"/>
-          <w:lang w:val="el-GR"/>
-        </w:rPr>
-        <w:tab/>
-      </w:r>
-      <w:r>
-        <w:rPr>
-          <w:rFonts w:ascii="Arial" w:hAnsi="Arial" w:cs="Arial"/>
-          <w:sz w:val="32"/>
-          <w:szCs w:val="32"/>
-          <w:lang w:val="el-GR"/>
-        </w:rPr>
-        <w:tab/>
-      </w:r>
-      <w:r>
-        <w:rPr>
-          <w:rFonts w:ascii="Arial" w:hAnsi="Arial" w:cs="Arial"/>
-          <w:sz w:val="32"/>
-          <w:szCs w:val="32"/>
-          <w:lang w:val="el-GR"/>
-        </w:rPr>
-        <w:tab/>
-      </w:r>
-      <w:r>
-        <w:rPr>
-          <w:rFonts w:ascii="Arial" w:hAnsi="Arial" w:cs="Arial"/>
-          <w:sz w:val="32"/>
-          <w:szCs w:val="32"/>
-          <w:lang w:val="el-GR"/>
-        </w:rPr>
-        <w:t xml:space="preserve">Για </w:t>
-      </w:r>
-      <w:r>
-        <w:rPr>
-          <w:rFonts w:ascii="Arial" w:hAnsi="Arial" w:cs="Arial"/>
-          <w:sz w:val="32"/>
-          <w:szCs w:val="32"/>
-        </w:rPr>
-        <w:t>i</w:t>
-      </w:r>
-      <w:r>
-        <w:rPr>
-          <w:rFonts w:ascii="Arial" w:hAnsi="Arial" w:cs="Arial"/>
-          <w:sz w:val="32"/>
-          <w:szCs w:val="32"/>
-          <w:lang w:val="el-GR"/>
-        </w:rPr>
-        <w:t xml:space="preserve"> </w:t>
-      </w:r>
-      <w:r>
-        <w:rPr>
-          <w:rFonts w:ascii="Arial" w:hAnsi="Arial" w:cs="Arial"/>
-          <w:sz w:val="32"/>
-          <w:szCs w:val="32"/>
-          <w:lang w:val="el-GR"/>
-        </w:rPr>
-        <w:t xml:space="preserve">από 1 μέχρι </w:t>
-      </w:r>
-      <w:r>
-        <w:rPr>
-          <w:rFonts w:ascii="Arial" w:hAnsi="Arial" w:cs="Arial"/>
-          <w:sz w:val="32"/>
-          <w:szCs w:val="32"/>
-        </w:rPr>
-        <w:t>num</w:t>
-      </w:r>
-    </w:p>
-    <w:p>
-      <w:pPr>
-        <w:rPr>
-          <w:rFonts w:ascii="Arial" w:hAnsi="Arial" w:cs="Arial"/>
-          <w:sz w:val="32"/>
-          <w:szCs w:val="32"/>
-          <w:lang w:val="el-GR"/>
-        </w:rPr>
-      </w:pPr>
-      <w:r>
-        <w:rPr>
-          <w:rFonts w:ascii="Arial" w:hAnsi="Arial" w:cs="Arial"/>
-          <w:sz w:val="32"/>
-          <w:szCs w:val="32"/>
-          <w:lang w:val="el-GR"/>
-        </w:rPr>
-        <w:tab/>
-      </w:r>
-      <w:r>
-        <w:rPr>
-          <w:rFonts w:ascii="Arial" w:hAnsi="Arial" w:cs="Arial"/>
-          <w:sz w:val="32"/>
-          <w:szCs w:val="32"/>
-          <w:lang w:val="el-GR"/>
-        </w:rPr>
-        <w:tab/>
-      </w:r>
-      <w:r>
-        <w:rPr>
-          <w:rFonts w:ascii="Arial" w:hAnsi="Arial" w:cs="Arial"/>
-          <w:sz w:val="32"/>
-          <w:szCs w:val="32"/>
-          <w:lang w:val="el-GR"/>
-        </w:rPr>
-        <w:tab/>
-      </w:r>
-      <w:r>
-        <w:rPr>
-          <w:rFonts w:ascii="Arial" w:hAnsi="Arial" w:cs="Arial"/>
-          <w:sz w:val="32"/>
-          <w:szCs w:val="32"/>
-          <w:lang w:val="el-GR"/>
-        </w:rPr>
-        <w:tab/>
-      </w:r>
-      <w:r>
-        <w:rPr>
-          <w:rFonts w:ascii="Arial" w:hAnsi="Arial" w:cs="Arial"/>
-          <w:sz w:val="32"/>
-          <w:szCs w:val="32"/>
-        </w:rPr>
-        <w:t>seq</w:t>
-      </w:r>
-      <w:r>
-        <w:rPr>
-          <w:rFonts w:ascii="Arial" w:hAnsi="Arial" w:cs="Arial"/>
-          <w:sz w:val="32"/>
-          <w:szCs w:val="32"/>
-          <w:lang w:val="el-GR"/>
-        </w:rPr>
-        <w:t xml:space="preserve">1 = </w:t>
-      </w:r>
-      <w:r>
-        <w:rPr>
-          <w:rFonts w:ascii="Arial" w:hAnsi="Arial" w:cs="Arial"/>
-          <w:sz w:val="32"/>
-          <w:szCs w:val="32"/>
-        </w:rPr>
-        <w:t>seq</w:t>
-      </w:r>
-      <w:r>
-        <w:rPr>
-          <w:rFonts w:ascii="Arial" w:hAnsi="Arial" w:cs="Arial"/>
-          <w:sz w:val="32"/>
-          <w:szCs w:val="32"/>
-          <w:lang w:val="el-GR"/>
-        </w:rPr>
-        <w:t>2(από 2 μέχρι το τέλος της)</w:t>
+        <w:t>2(</w:t>
+      </w:r>
+      <w:proofErr w:type="gramEnd"/>
+      <w:r>
+        <w:rPr>
+          <w:rFonts w:ascii="Arial" w:hAnsi="Arial" w:cs="Arial"/>
+          <w:sz w:val="32"/>
+          <w:szCs w:val="32"/>
+          <w:lang w:val="el-GR"/>
+        </w:rPr>
+        <w:t>από 2 μέχρι το τέλος της)</w:t>
       </w:r>
     </w:p>
     <w:p>
@@ -14699,6 +14764,7 @@
           <w:rFonts w:ascii="Arial" w:hAnsi="Arial" w:cs="Arial"/>
           <w:sz w:val="32"/>
           <w:szCs w:val="32"/>
+          <w:lang w:val="el-GR"/>
         </w:rPr>
       </w:pPr>
       <w:r>
@@ -15399,6 +15465,7 @@
           <w:lang w:val="el-GR"/>
         </w:rPr>
       </w:pPr>
+      <w:proofErr w:type="gramStart"/>
       <w:r>
         <w:rPr>
           <w:rFonts w:ascii="Arial" w:hAnsi="Arial" w:cs="Arial"/>
@@ -15416,6 +15483,7 @@
         </w:rPr>
         <w:t>(</w:t>
       </w:r>
+      <w:proofErr w:type="gramEnd"/>
       <w:r>
         <w:rPr>
           <w:rFonts w:ascii="Arial" w:hAnsi="Arial" w:cs="Arial"/>
@@ -19180,6 +19248,7 @@
         </w:rPr>
         <w:tab/>
       </w:r>
+      <w:proofErr w:type="gramStart"/>
       <w:r>
         <w:rPr>
           <w:rFonts w:ascii="Arial" w:hAnsi="Arial" w:cs="Arial"/>
@@ -19197,6 +19266,7 @@
         </w:rPr>
         <w:t>(</w:t>
       </w:r>
+      <w:proofErr w:type="gramEnd"/>
       <w:r>
         <w:rPr>
           <w:rFonts w:ascii="Arial" w:hAnsi="Arial" w:cs="Arial"/>
@@ -19341,6 +19411,7 @@
         </w:rPr>
         <w:tab/>
       </w:r>
+      <w:proofErr w:type="gramStart"/>
       <w:r>
         <w:rPr>
           <w:rFonts w:ascii="Arial" w:hAnsi="Arial" w:cs="Arial"/>
@@ -19358,6 +19429,7 @@
         </w:rPr>
         <w:t>(</w:t>
       </w:r>
+      <w:proofErr w:type="gramEnd"/>
       <w:r>
         <w:rPr>
           <w:rFonts w:ascii="Arial" w:hAnsi="Arial" w:cs="Arial"/>
@@ -19928,6 +20000,7 @@
           <w:lang w:val="el-GR"/>
         </w:rPr>
       </w:pPr>
+      <w:proofErr w:type="gramStart"/>
       <w:r>
         <w:rPr>
           <w:rFonts w:ascii="Arial" w:hAnsi="Arial" w:cs="Arial"/>
@@ -19945,6 +20018,7 @@
         </w:rPr>
         <w:t>(</w:t>
       </w:r>
+      <w:proofErr w:type="gramEnd"/>
       <w:r>
         <w:rPr>
           <w:rFonts w:ascii="Arial" w:hAnsi="Arial" w:cs="Arial"/>
@@ -20331,14 +20405,25 @@
         </w:rPr>
         <w:t xml:space="preserve"> =</w:t>
       </w:r>
-      <w:r>
-        <w:rPr>
-          <w:rFonts w:ascii="Arial" w:hAnsi="Arial" w:cs="Arial"/>
-          <w:sz w:val="32"/>
-          <w:szCs w:val="32"/>
-          <w:lang w:val="el-GR"/>
-        </w:rPr>
-        <w:t>μέγιστο((</w:t>
+      <w:proofErr w:type="gramStart"/>
+      <w:r>
+        <w:rPr>
+          <w:rFonts w:ascii="Arial" w:hAnsi="Arial" w:cs="Arial"/>
+          <w:sz w:val="32"/>
+          <w:szCs w:val="32"/>
+          <w:lang w:val="el-GR"/>
+        </w:rPr>
+        <w:t>μέγιστο(</w:t>
+      </w:r>
+      <w:proofErr w:type="gramEnd"/>
+      <w:r>
+        <w:rPr>
+          <w:rFonts w:ascii="Arial" w:hAnsi="Arial" w:cs="Arial"/>
+          <w:sz w:val="32"/>
+          <w:szCs w:val="32"/>
+          <w:lang w:val="el-GR"/>
+        </w:rPr>
+        <w:t>(</w:t>
       </w:r>
       <w:r>
         <w:rPr>
@@ -20663,33 +20748,69 @@
           <w:sz w:val="32"/>
           <w:szCs w:val="32"/>
         </w:rPr>
-        <w:t>Alignment = [seq1(i-1) AlignmentA]</w:t>
-      </w:r>
-    </w:p>
-    <w:p>
-      <w:pPr>
-        <w:rPr>
-          <w:rFonts w:ascii="Arial" w:hAnsi="Arial" w:cs="Arial"/>
-          <w:sz w:val="32"/>
-          <w:szCs w:val="32"/>
-        </w:rPr>
-      </w:pPr>
-      <w:r>
-        <w:rPr>
-          <w:rFonts w:ascii="Arial" w:hAnsi="Arial" w:cs="Arial"/>
-          <w:sz w:val="32"/>
-          <w:szCs w:val="32"/>
-        </w:rPr>
-        <w:tab/>
-      </w:r>
-      <w:r>
-        <w:rPr>
-          <w:rFonts w:ascii="Arial" w:hAnsi="Arial" w:cs="Arial"/>
-          <w:sz w:val="32"/>
-          <w:szCs w:val="32"/>
-        </w:rPr>
-        <w:tab/>
-        <w:t>Alignment = [seq1(j-1) AlignmentB]</w:t>
+        <w:t>Alignment = [</w:t>
+      </w:r>
+      <w:proofErr w:type="gramStart"/>
+      <w:r>
+        <w:rPr>
+          <w:rFonts w:ascii="Arial" w:hAnsi="Arial" w:cs="Arial"/>
+          <w:sz w:val="32"/>
+          <w:szCs w:val="32"/>
+        </w:rPr>
+        <w:t>seq1(</w:t>
+      </w:r>
+      <w:proofErr w:type="gramEnd"/>
+      <w:r>
+        <w:rPr>
+          <w:rFonts w:ascii="Arial" w:hAnsi="Arial" w:cs="Arial"/>
+          <w:sz w:val="32"/>
+          <w:szCs w:val="32"/>
+        </w:rPr>
+        <w:t>i-1) AlignmentA]</w:t>
+      </w:r>
+    </w:p>
+    <w:p>
+      <w:pPr>
+        <w:rPr>
+          <w:rFonts w:ascii="Arial" w:hAnsi="Arial" w:cs="Arial"/>
+          <w:sz w:val="32"/>
+          <w:szCs w:val="32"/>
+        </w:rPr>
+      </w:pPr>
+      <w:r>
+        <w:rPr>
+          <w:rFonts w:ascii="Arial" w:hAnsi="Arial" w:cs="Arial"/>
+          <w:sz w:val="32"/>
+          <w:szCs w:val="32"/>
+        </w:rPr>
+        <w:tab/>
+      </w:r>
+      <w:r>
+        <w:rPr>
+          <w:rFonts w:ascii="Arial" w:hAnsi="Arial" w:cs="Arial"/>
+          <w:sz w:val="32"/>
+          <w:szCs w:val="32"/>
+        </w:rPr>
+        <w:tab/>
+        <w:t>Alignment = [</w:t>
+      </w:r>
+      <w:proofErr w:type="gramStart"/>
+      <w:r>
+        <w:rPr>
+          <w:rFonts w:ascii="Arial" w:hAnsi="Arial" w:cs="Arial"/>
+          <w:sz w:val="32"/>
+          <w:szCs w:val="32"/>
+        </w:rPr>
+        <w:t>seq1(</w:t>
+      </w:r>
+      <w:proofErr w:type="gramEnd"/>
+      <w:r>
+        <w:rPr>
+          <w:rFonts w:ascii="Arial" w:hAnsi="Arial" w:cs="Arial"/>
+          <w:sz w:val="32"/>
+          <w:szCs w:val="32"/>
+        </w:rPr>
+        <w:t>j-1) AlignmentB]</w:t>
       </w:r>
     </w:p>
     <w:p>
@@ -21168,7 +21289,25 @@
           <w:szCs w:val="32"/>
         </w:rPr>
         <w:tab/>
-        <w:t>AlignmentA = [seq1(i-1) AlignmentA]</w:t>
+        <w:t>AlignmentA = [</w:t>
+      </w:r>
+      <w:proofErr w:type="gramStart"/>
+      <w:r>
+        <w:rPr>
+          <w:rFonts w:ascii="Arial" w:hAnsi="Arial" w:cs="Arial"/>
+          <w:sz w:val="32"/>
+          <w:szCs w:val="32"/>
+        </w:rPr>
+        <w:t>seq1(</w:t>
+      </w:r>
+      <w:proofErr w:type="gramEnd"/>
+      <w:r>
+        <w:rPr>
+          <w:rFonts w:ascii="Arial" w:hAnsi="Arial" w:cs="Arial"/>
+          <w:sz w:val="32"/>
+          <w:szCs w:val="32"/>
+        </w:rPr>
+        <w:t>i-1) AlignmentA]</w:t>
       </w:r>
     </w:p>
     <w:p>
@@ -21246,6 +21385,7 @@
         </w:rPr>
         <w:t xml:space="preserve">Alignment = </w:t>
       </w:r>
+      <w:proofErr w:type="gramStart"/>
       <w:r>
         <w:rPr>
           <w:rFonts w:ascii="Arial" w:hAnsi="Arial" w:cs="Arial"/>
@@ -21263,6 +21403,7 @@
         </w:rPr>
         <w:t>‘ ’</w:t>
       </w:r>
+      <w:proofErr w:type="gramEnd"/>
     </w:p>
     <w:p>
       <w:pPr>
@@ -21470,7 +21611,25 @@
           <w:sz w:val="32"/>
           <w:szCs w:val="32"/>
         </w:rPr>
-        <w:t>AlignmentB = [seq2(j-1) AlignmentB]</w:t>
+        <w:t>AlignmentB = [</w:t>
+      </w:r>
+      <w:proofErr w:type="gramStart"/>
+      <w:r>
+        <w:rPr>
+          <w:rFonts w:ascii="Arial" w:hAnsi="Arial" w:cs="Arial"/>
+          <w:sz w:val="32"/>
+          <w:szCs w:val="32"/>
+        </w:rPr>
+        <w:t>seq2(</w:t>
+      </w:r>
+      <w:proofErr w:type="gramEnd"/>
+      <w:r>
+        <w:rPr>
+          <w:rFonts w:ascii="Arial" w:hAnsi="Arial" w:cs="Arial"/>
+          <w:sz w:val="32"/>
+          <w:szCs w:val="32"/>
+        </w:rPr>
+        <w:t>j-1) AlignmentB]</w:t>
       </w:r>
     </w:p>
     <w:p>
@@ -21498,6 +21657,7 @@
         <w:tab/>
         <w:t xml:space="preserve">Alignment = </w:t>
       </w:r>
+      <w:proofErr w:type="gramStart"/>
       <w:r>
         <w:rPr>
           <w:rFonts w:ascii="Arial" w:hAnsi="Arial" w:cs="Arial"/>
@@ -21515,14 +21675,14 @@
         </w:rPr>
         <w:t>‘ ’</w:t>
       </w:r>
-    </w:p>
-    <w:p>
-      <w:pPr>
-        <w:rPr>
-          <w:rFonts w:ascii="Arial" w:hAnsi="Arial" w:cs="Arial"/>
-          <w:sz w:val="32"/>
-          <w:szCs w:val="32"/>
-          <w:lang w:val="el-GR"/>
+      <w:proofErr w:type="gramEnd"/>
+    </w:p>
+    <w:p>
+      <w:pPr>
+        <w:rPr>
+          <w:rFonts w:ascii="Arial" w:hAnsi="Arial" w:cs="Arial"/>
+          <w:sz w:val="32"/>
+          <w:szCs w:val="32"/>
         </w:rPr>
       </w:pPr>
       <w:r>
@@ -21555,7 +21715,6 @@
           <w:rFonts w:ascii="Arial" w:hAnsi="Arial" w:cs="Arial"/>
           <w:sz w:val="32"/>
           <w:szCs w:val="32"/>
-          <w:lang w:val="el-GR"/>
         </w:rPr>
         <w:t xml:space="preserve"> = </w:t>
       </w:r>
@@ -21573,7 +21732,6 @@
           <w:rFonts w:ascii="Arial" w:hAnsi="Arial" w:cs="Arial"/>
           <w:sz w:val="32"/>
           <w:szCs w:val="32"/>
-          <w:lang w:val="el-GR"/>
         </w:rPr>
         <w:t xml:space="preserve"> + </w:t>
       </w:r>
@@ -21590,7 +21748,6 @@
           <w:rFonts w:ascii="Arial" w:hAnsi="Arial" w:cs="Arial"/>
           <w:sz w:val="32"/>
           <w:szCs w:val="32"/>
-          <w:lang w:val="el-GR"/>
         </w:rPr>
         <w:t>(</w:t>
       </w:r>
@@ -21607,7 +21764,6 @@
           <w:rFonts w:ascii="Arial" w:hAnsi="Arial" w:cs="Arial"/>
           <w:sz w:val="32"/>
           <w:szCs w:val="32"/>
-          <w:lang w:val="el-GR"/>
         </w:rPr>
         <w:t xml:space="preserve">, </w:t>
       </w:r>
@@ -21624,7 +21780,6 @@
           <w:rFonts w:ascii="Arial" w:hAnsi="Arial" w:cs="Arial"/>
           <w:sz w:val="32"/>
           <w:szCs w:val="32"/>
-          <w:lang w:val="el-GR"/>
         </w:rPr>
         <w:t>)</w:t>
       </w:r>
@@ -21643,7 +21798,6 @@
           <w:rFonts w:ascii="Arial" w:hAnsi="Arial" w:cs="Arial"/>
           <w:sz w:val="32"/>
           <w:szCs w:val="32"/>
-          <w:lang w:val="el-GR"/>
         </w:rPr>
         <w:tab/>
       </w:r>
@@ -23506,6 +23660,7 @@
         </w:rPr>
         <w:tab/>
       </w:r>
+      <w:proofErr w:type="gramStart"/>
       <w:r>
         <w:rPr>
           <w:rFonts w:ascii="Arial" w:hAnsi="Arial" w:cs="Arial"/>
@@ -23514,6 +23669,7 @@
         </w:rPr>
         <w:t>seq</w:t>
       </w:r>
+      <w:proofErr w:type="gramEnd"/>
       <w:r>
         <w:rPr>
           <w:rFonts w:ascii="Arial" w:hAnsi="Arial" w:cs="Arial"/>
@@ -23869,6 +24025,7 @@
         </w:rPr>
         <w:tab/>
       </w:r>
+      <w:proofErr w:type="gramStart"/>
       <w:r>
         <w:rPr>
           <w:rFonts w:ascii="Arial" w:hAnsi="Arial" w:cs="Arial"/>
@@ -23877,6 +24034,7 @@
         </w:rPr>
         <w:t>newSeq</w:t>
       </w:r>
+      <w:proofErr w:type="gramEnd"/>
       <w:r>
         <w:rPr>
           <w:rFonts w:ascii="Arial" w:hAnsi="Arial" w:cs="Arial"/>
@@ -24284,6 +24442,7 @@
         </w:rPr>
         <w:tab/>
       </w:r>
+      <w:proofErr w:type="gramStart"/>
       <w:r>
         <w:rPr>
           <w:rFonts w:ascii="Arial" w:hAnsi="Arial" w:cs="Arial"/>
@@ -24292,6 +24451,7 @@
         </w:rPr>
         <w:t>newSeq</w:t>
       </w:r>
+      <w:proofErr w:type="gramEnd"/>
       <w:r>
         <w:rPr>
           <w:rFonts w:ascii="Arial" w:hAnsi="Arial" w:cs="Arial"/>
@@ -28151,14 +28311,25 @@
         </w:rPr>
         <w:t xml:space="preserve"> = </w:t>
       </w:r>
-      <w:r>
-        <w:rPr>
-          <w:rFonts w:ascii="Arial" w:hAnsi="Arial" w:cs="Arial"/>
-          <w:sz w:val="32"/>
-          <w:szCs w:val="32"/>
-          <w:lang w:val="el-GR"/>
-        </w:rPr>
-        <w:t>μέγεθος(Α, 2)</w:t>
+      <w:proofErr w:type="gramStart"/>
+      <w:r>
+        <w:rPr>
+          <w:rFonts w:ascii="Arial" w:hAnsi="Arial" w:cs="Arial"/>
+          <w:sz w:val="32"/>
+          <w:szCs w:val="32"/>
+          <w:lang w:val="el-GR"/>
+        </w:rPr>
+        <w:t>μέγεθος(</w:t>
+      </w:r>
+      <w:proofErr w:type="gramEnd"/>
+      <w:r>
+        <w:rPr>
+          <w:rFonts w:ascii="Arial" w:hAnsi="Arial" w:cs="Arial"/>
+          <w:sz w:val="32"/>
+          <w:szCs w:val="32"/>
+          <w:lang w:val="el-GR"/>
+        </w:rPr>
+        <w:t>Α, 2)</w:t>
       </w:r>
     </w:p>
     <w:p>
@@ -28229,25 +28400,61 @@
           <w:sz w:val="32"/>
           <w:szCs w:val="32"/>
         </w:rPr>
-        <w:t>A = log(A)</w:t>
-      </w:r>
-    </w:p>
-    <w:p>
-      <w:pPr>
-        <w:rPr>
-          <w:rFonts w:ascii="Arial" w:hAnsi="Arial" w:cs="Arial"/>
-          <w:sz w:val="32"/>
-          <w:szCs w:val="32"/>
-        </w:rPr>
-      </w:pPr>
-      <w:r>
-        <w:rPr>
-          <w:rFonts w:ascii="Arial" w:hAnsi="Arial" w:cs="Arial"/>
-          <w:sz w:val="32"/>
-          <w:szCs w:val="32"/>
-        </w:rPr>
-        <w:tab/>
-        <w:t>B = log(B)</w:t>
+        <w:t xml:space="preserve">A = </w:t>
+      </w:r>
+      <w:proofErr w:type="gramStart"/>
+      <w:r>
+        <w:rPr>
+          <w:rFonts w:ascii="Arial" w:hAnsi="Arial" w:cs="Arial"/>
+          <w:sz w:val="32"/>
+          <w:szCs w:val="32"/>
+        </w:rPr>
+        <w:t>log(</w:t>
+      </w:r>
+      <w:proofErr w:type="gramEnd"/>
+      <w:r>
+        <w:rPr>
+          <w:rFonts w:ascii="Arial" w:hAnsi="Arial" w:cs="Arial"/>
+          <w:sz w:val="32"/>
+          <w:szCs w:val="32"/>
+        </w:rPr>
+        <w:t>A)</w:t>
+      </w:r>
+    </w:p>
+    <w:p>
+      <w:pPr>
+        <w:rPr>
+          <w:rFonts w:ascii="Arial" w:hAnsi="Arial" w:cs="Arial"/>
+          <w:sz w:val="32"/>
+          <w:szCs w:val="32"/>
+        </w:rPr>
+      </w:pPr>
+      <w:r>
+        <w:rPr>
+          <w:rFonts w:ascii="Arial" w:hAnsi="Arial" w:cs="Arial"/>
+          <w:sz w:val="32"/>
+          <w:szCs w:val="32"/>
+        </w:rPr>
+        <w:tab/>
+        <w:t xml:space="preserve">B = </w:t>
+      </w:r>
+      <w:proofErr w:type="gramStart"/>
+      <w:r>
+        <w:rPr>
+          <w:rFonts w:ascii="Arial" w:hAnsi="Arial" w:cs="Arial"/>
+          <w:sz w:val="32"/>
+          <w:szCs w:val="32"/>
+        </w:rPr>
+        <w:t>log(</w:t>
+      </w:r>
+      <w:proofErr w:type="gramEnd"/>
+      <w:r>
+        <w:rPr>
+          <w:rFonts w:ascii="Arial" w:hAnsi="Arial" w:cs="Arial"/>
+          <w:sz w:val="32"/>
+          <w:szCs w:val="32"/>
+        </w:rPr>
+        <w:t>B)</w:t>
       </w:r>
     </w:p>
     <w:p>
@@ -28276,7 +28483,17 @@
           <w:szCs w:val="32"/>
           <w:lang w:val="el-GR"/>
         </w:rPr>
-        <w:t xml:space="preserve"> = </w:t>
+        <w:t xml:space="preserve"> </w:t>
+      </w:r>
+      <w:proofErr w:type="gramStart"/>
+      <w:r>
+        <w:rPr>
+          <w:rFonts w:ascii="Arial" w:hAnsi="Arial" w:cs="Arial"/>
+          <w:sz w:val="32"/>
+          <w:szCs w:val="32"/>
+          <w:lang w:val="el-GR"/>
+        </w:rPr>
+        <w:t xml:space="preserve">= </w:t>
       </w:r>
       <w:r>
         <w:rPr>
@@ -28286,8 +28503,9 @@
           <w:szCs w:val="32"/>
           <w:lang w:val="el-GR"/>
         </w:rPr>
-        <w:t xml:space="preserve">??? </w:t>
-      </w:r>
+        <w:t>???</w:t>
+      </w:r>
+      <w:proofErr w:type="gramEnd"/>
       <w:r>
         <w:rPr>
           <w:rFonts w:ascii="Arial" w:hAnsi="Arial" w:cs="Arial"/>
@@ -28296,6 +28514,16 @@
           <w:szCs w:val="32"/>
           <w:lang w:val="el-GR"/>
         </w:rPr>
+        <w:t xml:space="preserve"> </w:t>
+      </w:r>
+      <w:r>
+        <w:rPr>
+          <w:rFonts w:ascii="Arial" w:hAnsi="Arial" w:cs="Arial"/>
+          <w:color w:val="FF0000"/>
+          <w:sz w:val="32"/>
+          <w:szCs w:val="32"/>
+          <w:lang w:val="el-GR"/>
+        </w:rPr>
         <w:t xml:space="preserve">γραμμή 12 </w:t>
       </w:r>
     </w:p>
@@ -28334,7 +28562,17 @@
           <w:szCs w:val="32"/>
           <w:lang w:val="el-GR"/>
         </w:rPr>
-        <w:t xml:space="preserve">2 = </w:t>
+        <w:t xml:space="preserve">2 </w:t>
+      </w:r>
+      <w:proofErr w:type="gramStart"/>
+      <w:r>
+        <w:rPr>
+          <w:rFonts w:ascii="Arial" w:hAnsi="Arial" w:cs="Arial"/>
+          <w:sz w:val="32"/>
+          <w:szCs w:val="32"/>
+          <w:lang w:val="el-GR"/>
+        </w:rPr>
+        <w:t xml:space="preserve">= </w:t>
       </w:r>
       <w:r>
         <w:rPr>
@@ -28344,11 +28582,10 @@
           <w:szCs w:val="32"/>
           <w:lang w:val="el-GR"/>
         </w:rPr>
-        <w:t>??? γραμμή 14</w:t>
-      </w:r>
-    </w:p>
-    <w:p>
-      <w:pPr>
+        <w:t>???</w:t>
+      </w:r>
+      <w:proofErr w:type="gramEnd"/>
+      <w:r>
         <w:rPr>
           <w:rFonts w:ascii="Arial" w:hAnsi="Arial" w:cs="Arial"/>
           <w:color w:val="FF0000"/>
@@ -28356,18 +28593,11 @@
           <w:szCs w:val="32"/>
           <w:lang w:val="el-GR"/>
         </w:rPr>
-      </w:pPr>
-    </w:p>
-    <w:p>
-      <w:pPr>
-        <w:rPr>
-          <w:rFonts w:ascii="Arial" w:hAnsi="Arial" w:cs="Arial"/>
-          <w:sz w:val="32"/>
-          <w:szCs w:val="32"/>
-          <w:lang w:val="el-GR"/>
-        </w:rPr>
-      </w:pPr>
-      <w:r>
+        <w:t xml:space="preserve"> γραμμή 14</w:t>
+      </w:r>
+    </w:p>
+    <w:p>
+      <w:pPr>
         <w:rPr>
           <w:rFonts w:ascii="Arial" w:hAnsi="Arial" w:cs="Arial"/>
           <w:color w:val="FF0000"/>
@@ -28375,6 +28605,25 @@
           <w:szCs w:val="32"/>
           <w:lang w:val="el-GR"/>
         </w:rPr>
+      </w:pPr>
+    </w:p>
+    <w:p>
+      <w:pPr>
+        <w:rPr>
+          <w:rFonts w:ascii="Arial" w:hAnsi="Arial" w:cs="Arial"/>
+          <w:sz w:val="32"/>
+          <w:szCs w:val="32"/>
+          <w:lang w:val="el-GR"/>
+        </w:rPr>
+      </w:pPr>
+      <w:r>
+        <w:rPr>
+          <w:rFonts w:ascii="Arial" w:hAnsi="Arial" w:cs="Arial"/>
+          <w:color w:val="FF0000"/>
+          <w:sz w:val="32"/>
+          <w:szCs w:val="32"/>
+          <w:lang w:val="el-GR"/>
+        </w:rPr>
         <w:tab/>
       </w:r>
       <w:r>
@@ -28506,6 +28755,7 @@
         </w:rPr>
         <w:tab/>
       </w:r>
+      <w:proofErr w:type="gramStart"/>
       <w:r>
         <w:rPr>
           <w:rFonts w:ascii="Arial" w:hAnsi="Arial" w:cs="Arial"/>
@@ -28514,6 +28764,7 @@
         </w:rPr>
         <w:t>vp</w:t>
       </w:r>
+      <w:proofErr w:type="gramEnd"/>
       <w:r>
         <w:rPr>
           <w:rFonts w:ascii="Arial" w:hAnsi="Arial" w:cs="Arial"/>
@@ -28722,7 +28973,27 @@
           <w:szCs w:val="32"/>
           <w:lang w:val="el-GR"/>
         </w:rPr>
-        <w:t xml:space="preserve"> = πίνακας_μηδενικών_διαστάσεων(1,Ν)</w:t>
+        <w:t xml:space="preserve"> = πίνακας_μηδενικών_</w:t>
+      </w:r>
+      <w:proofErr w:type="gramStart"/>
+      <w:r>
+        <w:rPr>
+          <w:rFonts w:ascii="Arial" w:hAnsi="Arial" w:cs="Arial"/>
+          <w:sz w:val="32"/>
+          <w:szCs w:val="32"/>
+          <w:lang w:val="el-GR"/>
+        </w:rPr>
+        <w:t>διαστάσεων(</w:t>
+      </w:r>
+      <w:proofErr w:type="gramEnd"/>
+      <w:r>
+        <w:rPr>
+          <w:rFonts w:ascii="Arial" w:hAnsi="Arial" w:cs="Arial"/>
+          <w:sz w:val="32"/>
+          <w:szCs w:val="32"/>
+          <w:lang w:val="el-GR"/>
+        </w:rPr>
+        <w:t>1,Ν)</w:t>
       </w:r>
     </w:p>
     <w:p>
@@ -30070,9 +30341,119 @@
       </w:r>
       <w:bookmarkEnd w:id="39"/>
     </w:p>
-    <w:p>
-      <w:pPr>
-        <w:rPr>
+    <w:p/>
+    <w:p/>
+    <w:p/>
+    <w:p/>
+    <w:p/>
+    <w:p/>
+    <w:p/>
+    <w:p/>
+    <w:p/>
+    <w:p/>
+    <w:p/>
+    <w:p>
+      <w:pPr>
+        <w:pStyle w:val="Heading1"/>
+        <w:rPr>
+          <w:sz w:val="96"/>
+          <w:szCs w:val="96"/>
+          <w:lang w:val="el-GR"/>
+        </w:rPr>
+      </w:pPr>
+      <w:r>
+        <w:rPr>
+          <w:sz w:val="96"/>
+          <w:szCs w:val="96"/>
+          <w:lang w:val="el-GR"/>
+        </w:rPr>
+        <w:lastRenderedPageBreak/>
+        <w:t>Βιβλιογραφία</w:t>
+      </w:r>
+    </w:p>
+    <w:p>
+      <w:pPr>
+        <w:rPr>
+          <w:lang w:val="el-GR"/>
+        </w:rPr>
+      </w:pPr>
+    </w:p>
+    <w:p>
+      <w:pPr>
+        <w:pStyle w:val="ListParagraph"/>
+        <w:numPr>
+          <w:ilvl w:val="0"/>
+          <w:numId w:val="28"/>
+        </w:numPr>
+        <w:rPr>
+          <w:rFonts w:ascii="Arial" w:hAnsi="Arial" w:cs="Arial"/>
+          <w:sz w:val="32"/>
+          <w:szCs w:val="32"/>
+          <w:lang w:val="el-GR"/>
+        </w:rPr>
+      </w:pPr>
+      <w:r>
+        <w:rPr>
+          <w:rFonts w:ascii="Arial" w:hAnsi="Arial" w:cs="Arial"/>
+          <w:sz w:val="32"/>
+          <w:szCs w:val="32"/>
+          <w:lang w:val="el-GR"/>
+        </w:rPr>
+        <w:t xml:space="preserve">Για τις ασκήσεις 6.13 &amp; 6.15 χρησιμοποιήθηκε από το βιβλίο η «Εισαγωγή» όπου βοήθησε στην κατανόηση σκέψης και επίλυση των ασκήσεων. </w:t>
+      </w:r>
+    </w:p>
+    <w:p>
+      <w:pPr>
+        <w:rPr>
+          <w:rFonts w:ascii="Arial" w:hAnsi="Arial" w:cs="Arial"/>
+          <w:sz w:val="32"/>
+          <w:szCs w:val="32"/>
+          <w:lang w:val="el-GR"/>
+        </w:rPr>
+      </w:pPr>
+    </w:p>
+    <w:p>
+      <w:pPr>
+        <w:pStyle w:val="ListParagraph"/>
+        <w:numPr>
+          <w:ilvl w:val="0"/>
+          <w:numId w:val="28"/>
+        </w:numPr>
+        <w:rPr>
+          <w:rFonts w:ascii="Arial" w:hAnsi="Arial" w:cs="Arial"/>
+          <w:sz w:val="32"/>
+          <w:szCs w:val="32"/>
+          <w:lang w:val="el-GR"/>
+        </w:rPr>
+      </w:pPr>
+      <w:r>
+        <w:rPr>
+          <w:rFonts w:ascii="Arial" w:hAnsi="Arial" w:cs="Arial"/>
+          <w:sz w:val="32"/>
+          <w:szCs w:val="32"/>
+          <w:lang w:val="el-GR"/>
+        </w:rPr>
+        <w:t>Επίσης χρήσιμες βρήκαμε και τις σελίδες 69-73 του βιβλίου όπου μιλάει για τον δυναμικό προγραμματισμό.</w:t>
+      </w:r>
+    </w:p>
+    <w:p>
+      <w:pPr>
+        <w:pStyle w:val="ListParagraph"/>
+        <w:rPr>
+          <w:rFonts w:ascii="Arial" w:hAnsi="Arial" w:cs="Arial"/>
+          <w:sz w:val="32"/>
+          <w:szCs w:val="32"/>
+          <w:lang w:val="el-GR"/>
+        </w:rPr>
+      </w:pPr>
+    </w:p>
+    <w:p>
+      <w:pPr>
+        <w:pStyle w:val="ListParagraph"/>
+        <w:rPr>
+          <w:rFonts w:ascii="Arial" w:hAnsi="Arial" w:cs="Arial"/>
+          <w:sz w:val="32"/>
+          <w:szCs w:val="32"/>
           <w:lang w:val="el-GR"/>
         </w:rPr>
       </w:pPr>
@@ -30119,7 +30500,7 @@
         <w:rPr>
           <w:noProof/>
         </w:rPr>
-        <w:t>23</w:t>
+        <w:t>33</w:t>
       </w:r>
     </w:fldSimple>
   </w:p>
@@ -30600,6 +30981,119 @@
     </w:lvl>
   </w:abstractNum>
   <w:abstractNum w:abstractNumId="4">
+    <w:nsid w:val="284C1E38"/>
+    <w:multiLevelType w:val="hybridMultilevel"/>
+    <w:tmpl w:val="F1561134"/>
+    <w:lvl w:ilvl="0" w:tplc="04090001">
+      <w:start w:val="1"/>
+      <w:numFmt w:val="bullet"/>
+      <w:lvlText w:val=""/>
+      <w:lvlJc w:val="left"/>
+      <w:pPr>
+        <w:ind w:left="720" w:hanging="360"/>
+      </w:pPr>
+      <w:rPr>
+        <w:rFonts w:ascii="Symbol" w:hAnsi="Symbol" w:hint="default"/>
+      </w:rPr>
+    </w:lvl>
+    <w:lvl w:ilvl="1" w:tplc="04090003" w:tentative="1">
+      <w:start w:val="1"/>
+      <w:numFmt w:val="bullet"/>
+      <w:lvlText w:val="o"/>
+      <w:lvlJc w:val="left"/>
+      <w:pPr>
+        <w:ind w:left="1440" w:hanging="360"/>
+      </w:pPr>
+      <w:rPr>
+        <w:rFonts w:ascii="Courier New" w:hAnsi="Courier New" w:cs="Courier New" w:hint="default"/>
+      </w:rPr>
+    </w:lvl>
+    <w:lvl w:ilvl="2" w:tplc="04090005" w:tentative="1">
+      <w:start w:val="1"/>
+      <w:numFmt w:val="bullet"/>
+      <w:lvlText w:val=""/>
+      <w:lvlJc w:val="left"/>
+      <w:pPr>
+        <w:ind w:left="2160" w:hanging="360"/>
+      </w:pPr>
+      <w:rPr>
+        <w:rFonts w:ascii="Wingdings" w:hAnsi="Wingdings" w:hint="default"/>
+      </w:rPr>
+    </w:lvl>
+    <w:lvl w:ilvl="3" w:tplc="04090001" w:tentative="1">
+      <w:start w:val="1"/>
+      <w:numFmt w:val="bullet"/>
+      <w:lvlText w:val=""/>
+      <w:lvlJc w:val="left"/>
+      <w:pPr>
+        <w:ind w:left="2880" w:hanging="360"/>
+      </w:pPr>
+      <w:rPr>
+        <w:rFonts w:ascii="Symbol" w:hAnsi="Symbol" w:hint="default"/>
+      </w:rPr>
+    </w:lvl>
+    <w:lvl w:ilvl="4" w:tplc="04090003" w:tentative="1">
+      <w:start w:val="1"/>
+      <w:numFmt w:val="bullet"/>
+      <w:lvlText w:val="o"/>
+      <w:lvlJc w:val="left"/>
+      <w:pPr>
+        <w:ind w:left="3600" w:hanging="360"/>
+      </w:pPr>
+      <w:rPr>
+        <w:rFonts w:ascii="Courier New" w:hAnsi="Courier New" w:cs="Courier New" w:hint="default"/>
+      </w:rPr>
+    </w:lvl>
+    <w:lvl w:ilvl="5" w:tplc="04090005" w:tentative="1">
+      <w:start w:val="1"/>
+      <w:numFmt w:val="bullet"/>
+      <w:lvlText w:val=""/>
+      <w:lvlJc w:val="left"/>
+      <w:pPr>
+        <w:ind w:left="4320" w:hanging="360"/>
+      </w:pPr>
+      <w:rPr>
+        <w:rFonts w:ascii="Wingdings" w:hAnsi="Wingdings" w:hint="default"/>
+      </w:rPr>
+    </w:lvl>
+    <w:lvl w:ilvl="6" w:tplc="04090001" w:tentative="1">
+      <w:start w:val="1"/>
+      <w:numFmt w:val="bullet"/>
+      <w:lvlText w:val=""/>
+      <w:lvlJc w:val="left"/>
+      <w:pPr>
+        <w:ind w:left="5040" w:hanging="360"/>
+      </w:pPr>
+      <w:rPr>
+        <w:rFonts w:ascii="Symbol" w:hAnsi="Symbol" w:hint="default"/>
+      </w:rPr>
+    </w:lvl>
+    <w:lvl w:ilvl="7" w:tplc="04090003" w:tentative="1">
+      <w:start w:val="1"/>
+      <w:numFmt w:val="bullet"/>
+      <w:lvlText w:val="o"/>
+      <w:lvlJc w:val="left"/>
+      <w:pPr>
+        <w:ind w:left="5760" w:hanging="360"/>
+      </w:pPr>
+      <w:rPr>
+        <w:rFonts w:ascii="Courier New" w:hAnsi="Courier New" w:cs="Courier New" w:hint="default"/>
+      </w:rPr>
+    </w:lvl>
+    <w:lvl w:ilvl="8" w:tplc="04090005" w:tentative="1">
+      <w:start w:val="1"/>
+      <w:numFmt w:val="bullet"/>
+      <w:lvlText w:val=""/>
+      <w:lvlJc w:val="left"/>
+      <w:pPr>
+        <w:ind w:left="6480" w:hanging="360"/>
+      </w:pPr>
+      <w:rPr>
+        <w:rFonts w:ascii="Wingdings" w:hAnsi="Wingdings" w:hint="default"/>
+      </w:rPr>
+    </w:lvl>
+  </w:abstractNum>
+  <w:abstractNum w:abstractNumId="5">
     <w:nsid w:val="29EA1F4A"/>
     <w:multiLevelType w:val="multilevel"/>
     <w:tmpl w:val="3FAAA690"/>
@@ -30712,7 +31206,7 @@
       </w:rPr>
     </w:lvl>
   </w:abstractNum>
-  <w:abstractNum w:abstractNumId="5">
+  <w:abstractNum w:abstractNumId="6">
     <w:nsid w:val="2D42745B"/>
     <w:multiLevelType w:val="hybridMultilevel"/>
     <w:tmpl w:val="4C409CD4"/>
@@ -30801,7 +31295,7 @@
       </w:pPr>
     </w:lvl>
   </w:abstractNum>
-  <w:abstractNum w:abstractNumId="6">
+  <w:abstractNum w:abstractNumId="7">
     <w:nsid w:val="2D984927"/>
     <w:multiLevelType w:val="multilevel"/>
     <w:tmpl w:val="36746DE4"/>
@@ -30914,7 +31408,7 @@
       </w:rPr>
     </w:lvl>
   </w:abstractNum>
-  <w:abstractNum w:abstractNumId="7">
+  <w:abstractNum w:abstractNumId="8">
     <w:nsid w:val="2DF957D0"/>
     <w:multiLevelType w:val="multilevel"/>
     <w:tmpl w:val="131ED172"/>
@@ -31000,7 +31494,7 @@
       </w:pPr>
     </w:lvl>
   </w:abstractNum>
-  <w:abstractNum w:abstractNumId="8">
+  <w:abstractNum w:abstractNumId="9">
     <w:nsid w:val="2EAC2F21"/>
     <w:multiLevelType w:val="multilevel"/>
     <w:tmpl w:val="8EBAFEAA"/>
@@ -31113,7 +31607,7 @@
       </w:rPr>
     </w:lvl>
   </w:abstractNum>
-  <w:abstractNum w:abstractNumId="9">
+  <w:abstractNum w:abstractNumId="10">
     <w:nsid w:val="34E866BA"/>
     <w:multiLevelType w:val="multilevel"/>
     <w:tmpl w:val="8B04A53C"/>
@@ -31226,7 +31720,7 @@
       </w:rPr>
     </w:lvl>
   </w:abstractNum>
-  <w:abstractNum w:abstractNumId="10">
+  <w:abstractNum w:abstractNumId="11">
     <w:nsid w:val="38B4105F"/>
     <w:multiLevelType w:val="multilevel"/>
     <w:tmpl w:val="98E86230"/>
@@ -31339,7 +31833,7 @@
       </w:rPr>
     </w:lvl>
   </w:abstractNum>
-  <w:abstractNum w:abstractNumId="11">
+  <w:abstractNum w:abstractNumId="12">
     <w:nsid w:val="418D7F4A"/>
     <w:multiLevelType w:val="multilevel"/>
     <w:tmpl w:val="0802732A"/>
@@ -31452,7 +31946,7 @@
       </w:rPr>
     </w:lvl>
   </w:abstractNum>
-  <w:abstractNum w:abstractNumId="12">
+  <w:abstractNum w:abstractNumId="13">
     <w:nsid w:val="4294618A"/>
     <w:multiLevelType w:val="multilevel"/>
     <w:tmpl w:val="64244A18"/>
@@ -31565,7 +32059,7 @@
       </w:rPr>
     </w:lvl>
   </w:abstractNum>
-  <w:abstractNum w:abstractNumId="13">
+  <w:abstractNum w:abstractNumId="14">
     <w:nsid w:val="48703A6B"/>
     <w:multiLevelType w:val="multilevel"/>
     <w:tmpl w:val="B11AD4C6"/>
@@ -31678,7 +32172,7 @@
       </w:rPr>
     </w:lvl>
   </w:abstractNum>
-  <w:abstractNum w:abstractNumId="14">
+  <w:abstractNum w:abstractNumId="15">
     <w:nsid w:val="4A850A7D"/>
     <w:multiLevelType w:val="hybridMultilevel"/>
     <w:tmpl w:val="BEC03D90"/>
@@ -31791,7 +32285,7 @@
       </w:rPr>
     </w:lvl>
   </w:abstractNum>
-  <w:abstractNum w:abstractNumId="15">
+  <w:abstractNum w:abstractNumId="16">
     <w:nsid w:val="4C7859B2"/>
     <w:multiLevelType w:val="multilevel"/>
     <w:tmpl w:val="AA16A814"/>
@@ -31904,7 +32398,7 @@
       </w:rPr>
     </w:lvl>
   </w:abstractNum>
-  <w:abstractNum w:abstractNumId="16">
+  <w:abstractNum w:abstractNumId="17">
     <w:nsid w:val="518818C5"/>
     <w:multiLevelType w:val="multilevel"/>
     <w:tmpl w:val="FB78EBBE"/>
@@ -32017,7 +32511,7 @@
       </w:rPr>
     </w:lvl>
   </w:abstractNum>
-  <w:abstractNum w:abstractNumId="17">
+  <w:abstractNum w:abstractNumId="18">
     <w:nsid w:val="57064F05"/>
     <w:multiLevelType w:val="multilevel"/>
     <w:tmpl w:val="6C08F4D0"/>
@@ -32103,7 +32597,7 @@
       </w:pPr>
     </w:lvl>
   </w:abstractNum>
-  <w:abstractNum w:abstractNumId="18">
+  <w:abstractNum w:abstractNumId="19">
     <w:nsid w:val="5D9A1E46"/>
     <w:multiLevelType w:val="multilevel"/>
     <w:tmpl w:val="39F265B2"/>
@@ -32216,7 +32710,7 @@
       </w:rPr>
     </w:lvl>
   </w:abstractNum>
-  <w:abstractNum w:abstractNumId="19">
+  <w:abstractNum w:abstractNumId="20">
     <w:nsid w:val="61CF1CDF"/>
     <w:multiLevelType w:val="multilevel"/>
     <w:tmpl w:val="AC1C3756"/>
@@ -32329,7 +32823,7 @@
       </w:rPr>
     </w:lvl>
   </w:abstractNum>
-  <w:abstractNum w:abstractNumId="20">
+  <w:abstractNum w:abstractNumId="21">
     <w:nsid w:val="64130165"/>
     <w:multiLevelType w:val="multilevel"/>
     <w:tmpl w:val="66006B40"/>
@@ -32442,7 +32936,7 @@
       </w:rPr>
     </w:lvl>
   </w:abstractNum>
-  <w:abstractNum w:abstractNumId="21">
+  <w:abstractNum w:abstractNumId="22">
     <w:nsid w:val="659E29E7"/>
     <w:multiLevelType w:val="multilevel"/>
     <w:tmpl w:val="88825DF2"/>
@@ -32555,7 +33049,7 @@
       </w:rPr>
     </w:lvl>
   </w:abstractNum>
-  <w:abstractNum w:abstractNumId="22">
+  <w:abstractNum w:abstractNumId="23">
     <w:nsid w:val="692F6EBD"/>
     <w:multiLevelType w:val="multilevel"/>
     <w:tmpl w:val="360CCE7C"/>
@@ -32668,7 +33162,7 @@
       </w:rPr>
     </w:lvl>
   </w:abstractNum>
-  <w:abstractNum w:abstractNumId="23">
+  <w:abstractNum w:abstractNumId="24">
     <w:nsid w:val="701D4B07"/>
     <w:multiLevelType w:val="multilevel"/>
     <w:tmpl w:val="0056632E"/>
@@ -32781,7 +33275,7 @@
       </w:rPr>
     </w:lvl>
   </w:abstractNum>
-  <w:abstractNum w:abstractNumId="24">
+  <w:abstractNum w:abstractNumId="25">
     <w:nsid w:val="709A05DD"/>
     <w:multiLevelType w:val="multilevel"/>
     <w:tmpl w:val="1EFADDF0"/>
@@ -32894,7 +33388,7 @@
       </w:rPr>
     </w:lvl>
   </w:abstractNum>
-  <w:abstractNum w:abstractNumId="25">
+  <w:abstractNum w:abstractNumId="26">
     <w:nsid w:val="76526C1E"/>
     <w:multiLevelType w:val="multilevel"/>
     <w:tmpl w:val="FF5AE708"/>
@@ -33007,7 +33501,7 @@
       </w:rPr>
     </w:lvl>
   </w:abstractNum>
-  <w:abstractNum w:abstractNumId="26">
+  <w:abstractNum w:abstractNumId="27">
     <w:nsid w:val="7A5A1FC1"/>
     <w:multiLevelType w:val="multilevel"/>
     <w:tmpl w:val="CE8EB8BE"/>
@@ -33121,84 +33615,87 @@
     </w:lvl>
   </w:abstractNum>
   <w:num w:numId="1">
-    <w:abstractNumId w:val="7"/>
+    <w:abstractNumId w:val="8"/>
   </w:num>
   <w:num w:numId="2">
-    <w:abstractNumId w:val="10"/>
+    <w:abstractNumId w:val="11"/>
   </w:num>
   <w:num w:numId="3">
-    <w:abstractNumId w:val="14"/>
+    <w:abstractNumId w:val="15"/>
   </w:num>
   <w:num w:numId="4">
     <w:abstractNumId w:val="2"/>
   </w:num>
   <w:num w:numId="5">
+    <w:abstractNumId w:val="17"/>
+  </w:num>
+  <w:num w:numId="6">
+    <w:abstractNumId w:val="27"/>
+  </w:num>
+  <w:num w:numId="7">
+    <w:abstractNumId w:val="13"/>
+  </w:num>
+  <w:num w:numId="8">
+    <w:abstractNumId w:val="9"/>
+  </w:num>
+  <w:num w:numId="9">
     <w:abstractNumId w:val="16"/>
   </w:num>
-  <w:num w:numId="6">
-    <w:abstractNumId w:val="26"/>
-  </w:num>
-  <w:num w:numId="7">
-    <w:abstractNumId w:val="12"/>
-  </w:num>
-  <w:num w:numId="8">
-    <w:abstractNumId w:val="8"/>
-  </w:num>
-  <w:num w:numId="9">
-    <w:abstractNumId w:val="15"/>
-  </w:num>
   <w:num w:numId="10">
-    <w:abstractNumId w:val="13"/>
+    <w:abstractNumId w:val="14"/>
   </w:num>
   <w:num w:numId="11">
-    <w:abstractNumId w:val="18"/>
+    <w:abstractNumId w:val="19"/>
   </w:num>
   <w:num w:numId="12">
     <w:abstractNumId w:val="1"/>
   </w:num>
   <w:num w:numId="13">
-    <w:abstractNumId w:val="11"/>
+    <w:abstractNumId w:val="12"/>
   </w:num>
   <w:num w:numId="14">
-    <w:abstractNumId w:val="9"/>
+    <w:abstractNumId w:val="10"/>
   </w:num>
   <w:num w:numId="15">
-    <w:abstractNumId w:val="5"/>
+    <w:abstractNumId w:val="6"/>
   </w:num>
   <w:num w:numId="16">
-    <w:abstractNumId w:val="17"/>
+    <w:abstractNumId w:val="18"/>
   </w:num>
   <w:num w:numId="17">
-    <w:abstractNumId w:val="21"/>
+    <w:abstractNumId w:val="22"/>
   </w:num>
   <w:num w:numId="18">
     <w:abstractNumId w:val="0"/>
   </w:num>
   <w:num w:numId="19">
-    <w:abstractNumId w:val="24"/>
+    <w:abstractNumId w:val="25"/>
   </w:num>
   <w:num w:numId="20">
-    <w:abstractNumId w:val="19"/>
+    <w:abstractNumId w:val="20"/>
   </w:num>
   <w:num w:numId="21">
-    <w:abstractNumId w:val="6"/>
+    <w:abstractNumId w:val="7"/>
   </w:num>
   <w:num w:numId="22">
     <w:abstractNumId w:val="3"/>
   </w:num>
   <w:num w:numId="23">
-    <w:abstractNumId w:val="22"/>
+    <w:abstractNumId w:val="23"/>
   </w:num>
   <w:num w:numId="24">
-    <w:abstractNumId w:val="25"/>
+    <w:abstractNumId w:val="26"/>
   </w:num>
   <w:num w:numId="25">
-    <w:abstractNumId w:val="20"/>
+    <w:abstractNumId w:val="21"/>
   </w:num>
   <w:num w:numId="26">
-    <w:abstractNumId w:val="23"/>
+    <w:abstractNumId w:val="24"/>
   </w:num>
   <w:num w:numId="27">
+    <w:abstractNumId w:val="5"/>
+  </w:num>
+  <w:num w:numId="28">
     <w:abstractNumId w:val="4"/>
   </w:num>
 </w:numbering>
@@ -33920,7 +34417,7 @@
   <a:extraClrSchemeLst/>
   <a:extLst>
     <a:ext uri="{05A4C25C-085E-4340-85A3-A5531E510DB2}">
-      <thm15:themeFamily xmlns="" xmlns:thm15="http://schemas.microsoft.com/office/thememl/2012/main" name="Office Theme" id="{62F939B6-93AF-4DB8-9C6B-D6C7DFDC589F}" vid="{4A3C46E8-61CC-4603-A589-7422A47A8E4A}"/>
+      <thm15:themeFamily xmlns:thm15="http://schemas.microsoft.com/office/thememl/2012/main" xmlns="" name="Office Theme" id="{62F939B6-93AF-4DB8-9C6B-D6C7DFDC589F}" vid="{4A3C46E8-61CC-4603-A589-7422A47A8E4A}"/>
     </a:ext>
   </a:extLst>
 </a:theme>
@@ -33931,7 +34428,7 @@
 </file>
 
 <file path=customXml/itemProps1.xml><?xml version="1.0" encoding="utf-8"?>
-<ds:datastoreItem xmlns:ds="http://schemas.openxmlformats.org/officeDocument/2006/customXml" ds:itemID="{8E43F551-D7C4-423C-8330-022D86CDCB93}">
+<ds:datastoreItem xmlns:ds="http://schemas.openxmlformats.org/officeDocument/2006/customXml" ds:itemID="{AECE6739-DDC7-4559-A16F-EB60D5ED9DD1}">
   <ds:schemaRefs>
     <ds:schemaRef ds:uri="http://schemas.openxmlformats.org/officeDocument/2006/bibliography"/>
   </ds:schemaRefs>

</xml_diff>